<commit_message>
doc: update daily standup meeting 17 notes
</commit_message>
<xml_diff>
--- a/Documents/Meeting Minutes/daily_standup_meeting_17.docx
+++ b/Documents/Meeting Minutes/daily_standup_meeting_17.docx
@@ -11,10 +11,10 @@
       <w:tblPr>
         <w:tblW w:w="0" w:type="dxa"/>
         <w:tblBorders>
-          <w:top w:val="outset" w:color="auto" w:sz="6" w:space="0"/>
-          <w:left w:val="outset" w:color="auto" w:sz="6" w:space="0"/>
-          <w:bottom w:val="outset" w:color="auto" w:sz="6" w:space="0"/>
-          <w:right w:val="outset" w:color="auto" w:sz="6" w:space="0"/>
+          <w:top w:val="outset" w:sz="6" w:space="0" w:color="auto"/>
+          <w:left w:val="outset" w:sz="6" w:space="0" w:color="auto"/>
+          <w:bottom w:val="outset" w:sz="6" w:space="0" w:color="auto"/>
+          <w:right w:val="outset" w:sz="6" w:space="0" w:color="auto"/>
         </w:tblBorders>
         <w:tblCellMar>
           <w:left w:w="0" w:type="dxa"/>
@@ -34,17 +34,25 @@
           <w:tcPr>
             <w:tcW w:w="4500" w:type="dxa"/>
             <w:tcBorders>
-              <w:top w:val="single" w:color="auto" w:sz="6" w:space="0"/>
-              <w:left w:val="single" w:color="auto" w:sz="6" w:space="0"/>
-              <w:bottom w:val="single" w:color="auto" w:sz="6" w:space="0"/>
-              <w:right w:val="single" w:color="auto" w:sz="6" w:space="0"/>
+              <w:top w:val="single" w:sz="6" w:space="0" w:color="auto"/>
+              <w:left w:val="single" w:sz="6" w:space="0" w:color="auto"/>
+              <w:bottom w:val="single" w:sz="6" w:space="0" w:color="auto"/>
+              <w:right w:val="single" w:sz="6" w:space="0" w:color="auto"/>
             </w:tcBorders>
             <w:shd w:val="clear" w:color="auto" w:fill="auto"/>
             <w:hideMark/>
           </w:tcPr>
           <w:p>
             <w:r>
-              <w:t>Project Name: GoCar Ltd. </w:t>
+              <w:t xml:space="preserve">Project Name: </w:t>
+            </w:r>
+            <w:proofErr w:type="spellStart"/>
+            <w:r>
+              <w:t>GoCar</w:t>
+            </w:r>
+            <w:proofErr w:type="spellEnd"/>
+            <w:r>
+              <w:t xml:space="preserve"> Ltd. </w:t>
             </w:r>
           </w:p>
         </w:tc>
@@ -52,17 +60,25 @@
           <w:tcPr>
             <w:tcW w:w="4500" w:type="dxa"/>
             <w:tcBorders>
-              <w:top w:val="single" w:color="auto" w:sz="6" w:space="0"/>
-              <w:left w:val="single" w:color="auto" w:sz="6" w:space="0"/>
-              <w:bottom w:val="single" w:color="auto" w:sz="6" w:space="0"/>
-              <w:right w:val="single" w:color="auto" w:sz="6" w:space="0"/>
+              <w:top w:val="single" w:sz="6" w:space="0" w:color="auto"/>
+              <w:left w:val="single" w:sz="6" w:space="0" w:color="auto"/>
+              <w:bottom w:val="single" w:sz="6" w:space="0" w:color="auto"/>
+              <w:right w:val="single" w:sz="6" w:space="0" w:color="auto"/>
             </w:tcBorders>
             <w:shd w:val="clear" w:color="auto" w:fill="auto"/>
             <w:hideMark/>
           </w:tcPr>
           <w:p>
             <w:r>
-              <w:t>Group Name: GoCar Ltd. </w:t>
+              <w:t xml:space="preserve">Group Name: </w:t>
+            </w:r>
+            <w:proofErr w:type="spellStart"/>
+            <w:r>
+              <w:t>GoCar</w:t>
+            </w:r>
+            <w:proofErr w:type="spellEnd"/>
+            <w:r>
+              <w:t xml:space="preserve"> Ltd. </w:t>
             </w:r>
           </w:p>
         </w:tc>
@@ -75,10 +91,10 @@
           <w:tcPr>
             <w:tcW w:w="4500" w:type="dxa"/>
             <w:tcBorders>
-              <w:top w:val="single" w:color="auto" w:sz="6" w:space="0"/>
-              <w:left w:val="single" w:color="auto" w:sz="6" w:space="0"/>
-              <w:bottom w:val="single" w:color="auto" w:sz="6" w:space="0"/>
-              <w:right w:val="single" w:color="auto" w:sz="6" w:space="0"/>
+              <w:top w:val="single" w:sz="6" w:space="0" w:color="auto"/>
+              <w:left w:val="single" w:sz="6" w:space="0" w:color="auto"/>
+              <w:bottom w:val="single" w:sz="6" w:space="0" w:color="auto"/>
+              <w:right w:val="single" w:sz="6" w:space="0" w:color="auto"/>
             </w:tcBorders>
             <w:shd w:val="clear" w:color="auto" w:fill="auto"/>
             <w:hideMark/>
@@ -101,10 +117,10 @@
           <w:tcPr>
             <w:tcW w:w="4500" w:type="dxa"/>
             <w:tcBorders>
-              <w:top w:val="single" w:color="auto" w:sz="6" w:space="0"/>
-              <w:left w:val="single" w:color="auto" w:sz="6" w:space="0"/>
-              <w:bottom w:val="single" w:color="auto" w:sz="6" w:space="0"/>
-              <w:right w:val="single" w:color="auto" w:sz="6" w:space="0"/>
+              <w:top w:val="single" w:sz="6" w:space="0" w:color="auto"/>
+              <w:left w:val="single" w:sz="6" w:space="0" w:color="auto"/>
+              <w:bottom w:val="single" w:sz="6" w:space="0" w:color="auto"/>
+              <w:right w:val="single" w:sz="6" w:space="0" w:color="auto"/>
             </w:tcBorders>
             <w:shd w:val="clear" w:color="auto" w:fill="auto"/>
             <w:hideMark/>
@@ -116,6 +132,7 @@
             <w:r>
               <w:t xml:space="preserve"> 29</w:t>
             </w:r>
+            <w:proofErr w:type="gramStart"/>
             <w:r>
               <w:rPr>
                 <w:vertAlign w:val="superscript"/>
@@ -126,7 +143,11 @@
               <w:t xml:space="preserve"> </w:t>
             </w:r>
             <w:r>
-              <w:t xml:space="preserve"> March 2025 </w:t>
+              <w:t xml:space="preserve"> March</w:t>
+            </w:r>
+            <w:proofErr w:type="gramEnd"/>
+            <w:r>
+              <w:t xml:space="preserve"> 2025 </w:t>
             </w:r>
           </w:p>
         </w:tc>
@@ -154,7 +175,7 @@
       <w:pPr>
         <w:numPr>
           <w:ilvl w:val="0"/>
-          <w:numId w:val="1"/>
+          <w:numId w:val="3"/>
         </w:numPr>
       </w:pPr>
       <w:r>
@@ -171,8 +192,6 @@
       </w:r>
       <w:r>
         <w:tab/>
-      </w:r>
-      <w:r>
         <w:t xml:space="preserve">Attended? </w:t>
       </w:r>
       <w:r>
@@ -189,7 +208,7 @@
       <w:pPr>
         <w:numPr>
           <w:ilvl w:val="0"/>
-          <w:numId w:val="2"/>
+          <w:numId w:val="4"/>
         </w:numPr>
       </w:pPr>
       <w:r>
@@ -197,8 +216,6 @@
       </w:r>
       <w:r>
         <w:tab/>
-      </w:r>
-      <w:r>
         <w:t xml:space="preserve">Favour Esset </w:t>
       </w:r>
       <w:r>
@@ -215,8 +232,6 @@
       </w:r>
       <w:r>
         <w:tab/>
-      </w:r>
-      <w:r>
         <w:t xml:space="preserve">Attended? </w:t>
       </w:r>
       <w:r>
@@ -233,7 +248,7 @@
       <w:pPr>
         <w:numPr>
           <w:ilvl w:val="0"/>
-          <w:numId w:val="3"/>
+          <w:numId w:val="5"/>
         </w:numPr>
       </w:pPr>
       <w:r>
@@ -241,10 +256,13 @@
       </w:r>
       <w:r>
         <w:tab/>
-      </w:r>
-      <w:r>
-        <w:t>Koller Melanie Turinabo</w:t>
-      </w:r>
+        <w:t xml:space="preserve">Koller Melanie </w:t>
+      </w:r>
+      <w:proofErr w:type="spellStart"/>
+      <w:r>
+        <w:t>Turinabo</w:t>
+      </w:r>
+      <w:proofErr w:type="spellEnd"/>
       <w:r>
         <w:tab/>
       </w:r>
@@ -253,8 +271,6 @@
       </w:r>
       <w:r>
         <w:tab/>
-      </w:r>
-      <w:r>
         <w:t xml:space="preserve">Attended? </w:t>
       </w:r>
       <w:r>
@@ -271,19 +287,16 @@
       <w:pPr>
         <w:numPr>
           <w:ilvl w:val="0"/>
-          <w:numId w:val="4"/>
+          <w:numId w:val="6"/>
         </w:numPr>
-        <w:rPr/>
-      </w:pPr>
-      <w:r>
-        <w:rPr/>
+      </w:pPr>
+      <w:r>
         <w:t>Name:</w:t>
       </w:r>
       <w:r>
         <w:tab/>
       </w:r>
       <w:r>
-        <w:rPr/>
         <w:t>Samuel Kingsley</w:t>
       </w:r>
       <w:r>
@@ -297,9 +310,6 @@
       </w:r>
       <w:r>
         <w:tab/>
-      </w:r>
-      <w:r>
-        <w:rPr/>
         <w:t xml:space="preserve">Attended? </w:t>
       </w:r>
       <w:r>
@@ -309,7 +319,6 @@
         <w:t>YES/</w:t>
       </w:r>
       <w:r>
-        <w:rPr/>
         <w:t>NO  </w:t>
       </w:r>
     </w:p>
@@ -317,19 +326,16 @@
       <w:pPr>
         <w:numPr>
           <w:ilvl w:val="0"/>
-          <w:numId w:val="5"/>
+          <w:numId w:val="7"/>
         </w:numPr>
-        <w:rPr/>
-      </w:pPr>
-      <w:r>
-        <w:rPr/>
+      </w:pPr>
+      <w:r>
         <w:t>Name:</w:t>
       </w:r>
       <w:r>
         <w:tab/>
       </w:r>
       <w:r>
-        <w:rPr/>
         <w:t>Iwuagwu Nkem</w:t>
       </w:r>
       <w:r>
@@ -343,19 +349,15 @@
       </w:r>
       <w:r>
         <w:tab/>
-      </w:r>
-      <w:r>
-        <w:rPr/>
         <w:t xml:space="preserve">Attended? </w:t>
       </w:r>
       <w:r>
         <w:rPr>
-          <w:color w:val="70AD47" w:themeColor="accent6" w:themeTint="FF" w:themeShade="FF"/>
+          <w:color w:val="70AD47" w:themeColor="accent6"/>
         </w:rPr>
         <w:t>YES</w:t>
       </w:r>
       <w:r>
-        <w:rPr/>
         <w:t>/NO </w:t>
       </w:r>
     </w:p>
@@ -394,7 +396,7 @@
       <w:pPr>
         <w:numPr>
           <w:ilvl w:val="0"/>
-          <w:numId w:val="6"/>
+          <w:numId w:val="8"/>
         </w:numPr>
       </w:pPr>
       <w:r>
@@ -406,69 +408,21 @@
         <w:ind w:firstLine="720"/>
       </w:pPr>
       <w:r>
-        <w:rPr/>
-        <w:t>Practicing writing code using Moq.</w:t>
-      </w:r>
-      <w:r>
-        <w:rPr/>
+        <w:t xml:space="preserve">Practicing writing code using </w:t>
+      </w:r>
+      <w:proofErr w:type="spellStart"/>
+      <w:r>
+        <w:t>Moq</w:t>
+      </w:r>
+      <w:proofErr w:type="spellEnd"/>
+      <w:r>
+        <w:t>.</w:t>
+      </w:r>
+      <w:r>
         <w:t> </w:t>
       </w:r>
       <w:r>
         <w:tab/>
-      </w:r>
-    </w:p>
-    <w:p>
-      <w:pPr>
-        <w:numPr>
-          <w:ilvl w:val="0"/>
-          <w:numId w:val="7"/>
-        </w:numPr>
-      </w:pPr>
-      <w:r>
-        <w:t>What will you do today? </w:t>
-      </w:r>
-    </w:p>
-    <w:p>
-      <w:pPr>
-        <w:ind w:left="720"/>
-      </w:pPr>
-      <w:r>
-        <w:rPr/>
-        <w:t>Begin writing code for the test cases using Moq.</w:t>
-      </w:r>
-    </w:p>
-    <w:p>
-      <w:pPr>
-        <w:numPr>
-          <w:ilvl w:val="0"/>
-          <w:numId w:val="8"/>
-        </w:numPr>
-      </w:pPr>
-      <w:r>
-        <w:t>What obstacles are impeding your progress? </w:t>
-      </w:r>
-    </w:p>
-    <w:p/>
-    <w:p>
-      <w:r>
-        <w:rPr>
-          <w:b w:val="1"/>
-          <w:bCs w:val="1"/>
-          <w:u w:val="single"/>
-        </w:rPr>
-        <w:t>Team Member (2): Name:</w:t>
-      </w:r>
-      <w:r>
-        <w:rPr/>
-        <w:t> </w:t>
-      </w:r>
-      <w:r>
-        <w:rPr/>
-        <w:t xml:space="preserve">Koller </w:t>
-      </w:r>
-      <w:r>
-        <w:rPr/>
-        <w:t>Melanie Turinabo </w:t>
       </w:r>
     </w:p>
     <w:p>
@@ -479,35 +433,23 @@
         </w:numPr>
       </w:pPr>
       <w:r>
-        <w:t>What did you accomplish yesterday? </w:t>
+        <w:t>What will you do today? </w:t>
       </w:r>
     </w:p>
     <w:p>
       <w:pPr>
-        <w:pStyle w:val="ListParagraph"/>
-        <w:numPr>
-          <w:ilvl w:val="0"/>
-          <w:numId w:val="22"/>
-        </w:numPr>
-        <w:ind/>
-        <w:rPr>
-          <w:sz w:val="22"/>
-          <w:szCs w:val="22"/>
-        </w:rPr>
-      </w:pPr>
-      <w:r>
-        <w:rPr/>
-        <w:t> </w:t>
-      </w:r>
-      <w:r>
-        <w:rPr>
-          <w:rFonts w:ascii="Aptos" w:hAnsi="Aptos" w:eastAsia="Aptos" w:cs="Aptos"/>
-          <w:noProof w:val="0"/>
-          <w:sz w:val="22"/>
-          <w:szCs w:val="22"/>
-          <w:lang w:val="en-GB"/>
-        </w:rPr>
-        <w:t>edited updated hash function</w:t>
+        <w:ind w:left="720"/>
+      </w:pPr>
+      <w:r>
+        <w:t xml:space="preserve">Begin writing code for the test cases using </w:t>
+      </w:r>
+      <w:proofErr w:type="spellStart"/>
+      <w:r>
+        <w:t>Moq</w:t>
+      </w:r>
+      <w:proofErr w:type="spellEnd"/>
+      <w:r>
+        <w:t>.</w:t>
       </w:r>
     </w:p>
     <w:p>
@@ -518,36 +460,35 @@
         </w:numPr>
       </w:pPr>
       <w:r>
-        <w:t>What will you do today?  </w:t>
+        <w:t>What obstacles are impeding your progress? </w:t>
       </w:r>
     </w:p>
+    <w:p/>
     <w:p>
-      <w:pPr>
-        <w:pStyle w:val="ListParagraph"/>
-        <w:numPr>
-          <w:ilvl w:val="0"/>
-          <w:numId w:val="23"/>
-        </w:numPr>
+      <w:r>
         <w:rPr>
-          <w:sz w:val="22"/>
-          <w:szCs w:val="22"/>
+          <w:b/>
+          <w:bCs/>
+          <w:u w:val="single"/>
         </w:rPr>
-      </w:pPr>
-      <w:r>
-        <w:rPr/>
+        <w:t>Team Member (2): Name:</w:t>
+      </w:r>
+      <w:r>
         <w:t> </w:t>
       </w:r>
       <w:r>
-        <w:rPr/>
-        <w:t xml:space="preserve">edited hashing – Resize method; included </w:t>
-      </w:r>
-      <w:r>
-        <w:rPr/>
-        <w:t>exception</w:t>
-      </w:r>
-      <w:r>
-        <w:rPr/>
-        <w:t xml:space="preserve"> handling</w:t>
+        <w:t xml:space="preserve">Koller </w:t>
+      </w:r>
+      <w:r>
+        <w:t xml:space="preserve">Melanie </w:t>
+      </w:r>
+      <w:proofErr w:type="spellStart"/>
+      <w:r>
+        <w:t>Turinabo</w:t>
+      </w:r>
+      <w:proofErr w:type="spellEnd"/>
+      <w:r>
+        <w:t> </w:t>
       </w:r>
     </w:p>
     <w:p>
@@ -555,6 +496,62 @@
         <w:numPr>
           <w:ilvl w:val="0"/>
           <w:numId w:val="11"/>
+        </w:numPr>
+      </w:pPr>
+      <w:r>
+        <w:t>What did you accomplish yesterday? </w:t>
+      </w:r>
+    </w:p>
+    <w:p>
+      <w:pPr>
+        <w:ind w:left="720"/>
+      </w:pPr>
+      <w:r>
+        <w:t> </w:t>
+      </w:r>
+      <w:r>
+        <w:rPr>
+          <w:rFonts w:ascii="Aptos" w:eastAsia="Aptos" w:hAnsi="Aptos" w:cs="Aptos"/>
+        </w:rPr>
+        <w:t>edited updated hash function</w:t>
+      </w:r>
+    </w:p>
+    <w:p>
+      <w:pPr>
+        <w:numPr>
+          <w:ilvl w:val="0"/>
+          <w:numId w:val="12"/>
+        </w:numPr>
+      </w:pPr>
+      <w:r>
+        <w:t>What will you do today?  </w:t>
+      </w:r>
+    </w:p>
+    <w:p>
+      <w:pPr>
+        <w:ind w:left="720"/>
+      </w:pPr>
+      <w:r>
+        <w:t xml:space="preserve">edit </w:t>
+      </w:r>
+      <w:r>
+        <w:t>r</w:t>
+      </w:r>
+      <w:r>
+        <w:t>esize method; include</w:t>
+      </w:r>
+      <w:r>
+        <w:t xml:space="preserve"> </w:t>
+      </w:r>
+      <w:r>
+        <w:t>exception handling</w:t>
+      </w:r>
+    </w:p>
+    <w:p>
+      <w:pPr>
+        <w:numPr>
+          <w:ilvl w:val="0"/>
+          <w:numId w:val="13"/>
         </w:numPr>
       </w:pPr>
       <w:r>
@@ -583,7 +580,7 @@
       <w:pPr>
         <w:numPr>
           <w:ilvl w:val="0"/>
-          <w:numId w:val="12"/>
+          <w:numId w:val="14"/>
         </w:numPr>
       </w:pPr>
       <w:r>
@@ -593,348 +590,290 @@
     <w:p>
       <w:pPr>
         <w:pStyle w:val="ListParagraph"/>
+        <w:numPr>
+          <w:ilvl w:val="0"/>
+          <w:numId w:val="23"/>
+        </w:numPr>
+      </w:pPr>
+      <w:r>
+        <w:t> </w:t>
+      </w:r>
+      <w:r>
+        <w:t xml:space="preserve">Integrated </w:t>
+      </w:r>
+      <w:proofErr w:type="spellStart"/>
+      <w:r>
+        <w:t>hashtable</w:t>
+      </w:r>
+      <w:proofErr w:type="spellEnd"/>
+      <w:r>
+        <w:t xml:space="preserve"> into program.</w:t>
+      </w:r>
+    </w:p>
+    <w:p/>
+    <w:p>
+      <w:pPr>
+        <w:numPr>
+          <w:ilvl w:val="0"/>
+          <w:numId w:val="15"/>
+        </w:numPr>
+      </w:pPr>
+      <w:r>
+        <w:lastRenderedPageBreak/>
+        <w:t>What will you do today? </w:t>
+      </w:r>
+    </w:p>
+    <w:p>
+      <w:pPr>
+        <w:pStyle w:val="ListParagraph"/>
+        <w:numPr>
+          <w:ilvl w:val="0"/>
+          <w:numId w:val="23"/>
+        </w:numPr>
+      </w:pPr>
+      <w:r>
+        <w:t>Refactor the code.</w:t>
+      </w:r>
+    </w:p>
+    <w:p>
+      <w:pPr>
+        <w:pStyle w:val="ListParagraph"/>
+        <w:numPr>
+          <w:ilvl w:val="0"/>
+          <w:numId w:val="23"/>
+        </w:numPr>
+      </w:pPr>
+      <w:r>
+        <w:t>Add load from database</w:t>
+      </w:r>
+      <w:r>
+        <w:t xml:space="preserve"> to </w:t>
+      </w:r>
+      <w:proofErr w:type="spellStart"/>
+      <w:r>
+        <w:t>hashtable</w:t>
+      </w:r>
+      <w:proofErr w:type="spellEnd"/>
+      <w:r>
+        <w:t>.</w:t>
+      </w:r>
+    </w:p>
+    <w:p>
+      <w:pPr>
+        <w:numPr>
+          <w:ilvl w:val="0"/>
+          <w:numId w:val="16"/>
+        </w:numPr>
+      </w:pPr>
+      <w:r>
+        <w:t>What obstacles are impeding your progress?  </w:t>
+      </w:r>
+    </w:p>
+    <w:p>
+      <w:r>
+        <w:t> </w:t>
+      </w:r>
+    </w:p>
+    <w:p>
+      <w:r>
+        <w:t> </w:t>
+      </w:r>
+    </w:p>
+    <w:p>
+      <w:r>
+        <w:rPr>
+          <w:b/>
+          <w:bCs/>
+          <w:u w:val="single"/>
+        </w:rPr>
+        <w:t>Team Member (4): Name: </w:t>
+      </w:r>
+      <w:r>
+        <w:t> </w:t>
+      </w:r>
+      <w:r>
+        <w:t xml:space="preserve"> Samuel Kingsley</w:t>
+      </w:r>
+    </w:p>
+    <w:p>
+      <w:pPr>
+        <w:numPr>
+          <w:ilvl w:val="0"/>
+          <w:numId w:val="17"/>
+        </w:numPr>
+      </w:pPr>
+      <w:r>
+        <w:t>What did you accomplish yesterday? </w:t>
+      </w:r>
+    </w:p>
+    <w:p>
+      <w:r>
+        <w:t>Answer: </w:t>
+      </w:r>
+      <w:r>
+        <w:rPr>
+          <w:rFonts w:ascii="Aptos" w:eastAsia="Aptos" w:hAnsi="Aptos" w:cs="Aptos"/>
+        </w:rPr>
+        <w:t xml:space="preserve"> Modified and enhanced </w:t>
+      </w:r>
+    </w:p>
+    <w:p>
+      <w:r>
+        <w:t> </w:t>
+      </w:r>
+    </w:p>
+    <w:p>
+      <w:pPr>
+        <w:numPr>
+          <w:ilvl w:val="0"/>
+          <w:numId w:val="18"/>
+        </w:numPr>
+      </w:pPr>
+      <w:r>
+        <w:t>What will you do today? </w:t>
+      </w:r>
+    </w:p>
+    <w:p>
+      <w:r>
+        <w:t>Answer: </w:t>
+      </w:r>
+    </w:p>
+    <w:p>
+      <w:r>
+        <w:t> </w:t>
+      </w:r>
+    </w:p>
+    <w:p>
+      <w:pPr>
+        <w:numPr>
+          <w:ilvl w:val="0"/>
+          <w:numId w:val="19"/>
+        </w:numPr>
+      </w:pPr>
+      <w:r>
+        <w:t>What obstacles are impeding your progress? </w:t>
+      </w:r>
+    </w:p>
+    <w:p>
+      <w:r>
+        <w:t>Answer: </w:t>
+      </w:r>
+    </w:p>
+    <w:p>
+      <w:r>
+        <w:t> </w:t>
+      </w:r>
+    </w:p>
+    <w:p>
+      <w:r>
+        <w:rPr>
+          <w:b/>
+          <w:bCs/>
+          <w:u w:val="single"/>
+        </w:rPr>
+        <w:t>Team Member (5): Name: </w:t>
+      </w:r>
+      <w:r>
+        <w:t> </w:t>
+      </w:r>
+      <w:r>
+        <w:t>Iwuagwu Nkem</w:t>
+      </w:r>
+    </w:p>
+    <w:p>
+      <w:pPr>
+        <w:numPr>
+          <w:ilvl w:val="0"/>
+          <w:numId w:val="20"/>
+        </w:numPr>
+      </w:pPr>
+      <w:r>
+        <w:t>What did you accomplish yesterday? </w:t>
+      </w:r>
+    </w:p>
+    <w:p>
+      <w:pPr>
+        <w:spacing w:after="240"/>
+      </w:pPr>
+      <w:r>
+        <w:t>Answer: </w:t>
+      </w:r>
+      <w:r>
+        <w:rPr>
+          <w:rFonts w:ascii="Aptos" w:eastAsia="Aptos" w:hAnsi="Aptos" w:cs="Aptos"/>
+        </w:rPr>
+        <w:t xml:space="preserve"> Incorporated branding and </w:t>
+      </w:r>
+      <w:r>
+        <w:rPr>
+          <w:rFonts w:ascii="Aptos" w:eastAsia="Aptos" w:hAnsi="Aptos" w:cs="Aptos"/>
+        </w:rPr>
+        <w:t>colour</w:t>
+      </w:r>
+      <w:r>
+        <w:rPr>
+          <w:rFonts w:ascii="Aptos" w:eastAsia="Aptos" w:hAnsi="Aptos" w:cs="Aptos"/>
+        </w:rPr>
+        <w:t xml:space="preserve"> schemes into presentation</w:t>
+      </w:r>
+    </w:p>
+    <w:p>
+      <w:pPr>
         <w:numPr>
           <w:ilvl w:val="0"/>
           <w:numId w:val="21"/>
         </w:numPr>
       </w:pPr>
       <w:r>
+        <w:t>What will you do today? </w:t>
+      </w:r>
+    </w:p>
+    <w:p>
+      <w:pPr>
+        <w:spacing w:after="240"/>
+      </w:pPr>
+      <w:r>
+        <w:t>Answer: </w:t>
+      </w:r>
+      <w:r>
+        <w:rPr>
+          <w:rFonts w:ascii="Aptos" w:eastAsia="Aptos" w:hAnsi="Aptos" w:cs="Aptos"/>
+        </w:rPr>
+        <w:t xml:space="preserve"> Finishing up appendix section in the documentation, referencing hash implementation metrics (McMillan, 2012, p. 190).</w:t>
+      </w:r>
+    </w:p>
+    <w:p>
+      <w:r>
         <w:t> </w:t>
       </w:r>
-      <w:r>
-        <w:t>Integrate</w:t>
-      </w:r>
-      <w:r>
-        <w:t>d</w:t>
-      </w:r>
-      <w:r>
-        <w:t xml:space="preserve"> hashtable</w:t>
-      </w:r>
-      <w:r>
-        <w:t xml:space="preserve"> into program</w:t>
-      </w:r>
-      <w:r>
-        <w:t>.</w:t>
+    </w:p>
+    <w:p>
+      <w:pPr>
+        <w:numPr>
+          <w:ilvl w:val="0"/>
+          <w:numId w:val="22"/>
+        </w:numPr>
+      </w:pPr>
+      <w:r>
+        <w:t>What obstacles are impeding your progress? </w:t>
+      </w:r>
+    </w:p>
+    <w:p>
+      <w:pPr>
+        <w:spacing w:after="240"/>
+      </w:pPr>
+      <w:r>
+        <w:t>Answer: </w:t>
+      </w:r>
+      <w:r>
+        <w:rPr>
+          <w:rFonts w:ascii="Aptos" w:eastAsia="Aptos" w:hAnsi="Aptos" w:cs="Aptos"/>
+        </w:rPr>
+        <w:t xml:space="preserve"> Limited time to cross-check all appendices.</w:t>
       </w:r>
     </w:p>
     <w:p/>
-    <w:p>
-      <w:pPr>
-        <w:numPr>
-          <w:ilvl w:val="0"/>
-          <w:numId w:val="13"/>
-        </w:numPr>
-      </w:pPr>
-      <w:r>
-        <w:t>What will you do today? </w:t>
-      </w:r>
-    </w:p>
-    <w:p>
-      <w:pPr>
-        <w:pStyle w:val="ListParagraph"/>
-        <w:numPr>
-          <w:ilvl w:val="0"/>
-          <w:numId w:val="21"/>
-        </w:numPr>
-      </w:pPr>
-      <w:r>
-        <w:t>Refactor the code.</w:t>
-      </w:r>
-    </w:p>
-    <w:p>
-      <w:pPr>
-        <w:pStyle w:val="ListParagraph"/>
-        <w:numPr>
-          <w:ilvl w:val="0"/>
-          <w:numId w:val="21"/>
-        </w:numPr>
-      </w:pPr>
-      <w:r>
-        <w:t>Add load from database</w:t>
-      </w:r>
-      <w:r>
-        <w:t xml:space="preserve"> to hashtable.</w:t>
-      </w:r>
-    </w:p>
-    <w:p>
-      <w:pPr>
-        <w:numPr>
-          <w:ilvl w:val="0"/>
-          <w:numId w:val="14"/>
-        </w:numPr>
-      </w:pPr>
-      <w:r>
-        <w:t>What obstacles are impeding your progress?  </w:t>
-      </w:r>
-    </w:p>
-    <w:p>
-      <w:r>
-        <w:t> </w:t>
-      </w:r>
-    </w:p>
-    <w:p>
-      <w:r>
-        <w:t> </w:t>
-      </w:r>
-    </w:p>
-    <w:p>
-      <w:r>
-        <w:rPr>
-          <w:b w:val="1"/>
-          <w:bCs w:val="1"/>
-          <w:u w:val="single"/>
-        </w:rPr>
-        <w:t>Team Member (4): Name: </w:t>
-      </w:r>
-      <w:r>
-        <w:rPr/>
-        <w:t> </w:t>
-      </w:r>
-      <w:r>
-        <w:rPr/>
-        <w:t xml:space="preserve"> Samuel Kingsley</w:t>
-      </w:r>
-    </w:p>
-    <w:p>
-      <w:pPr>
-        <w:numPr>
-          <w:ilvl w:val="0"/>
-          <w:numId w:val="15"/>
-        </w:numPr>
-      </w:pPr>
-      <w:r>
-        <w:t>What did you accomplish yesterday? </w:t>
-      </w:r>
-    </w:p>
-    <w:p>
-      <w:r>
-        <w:rPr/>
-        <w:t>Answer: </w:t>
-      </w:r>
-      <w:r>
-        <w:rPr>
-          <w:rFonts w:ascii="Aptos" w:hAnsi="Aptos" w:eastAsia="Aptos" w:cs="Aptos"/>
-          <w:noProof w:val="0"/>
-          <w:sz w:val="22"/>
-          <w:szCs w:val="22"/>
-          <w:lang w:val="en-GB"/>
-        </w:rPr>
-        <w:t xml:space="preserve"> Modified and enhanced the hash function</w:t>
-      </w:r>
-    </w:p>
-    <w:p>
-      <w:r>
-        <w:t> </w:t>
-      </w:r>
-    </w:p>
-    <w:p>
-      <w:r>
-        <w:t> </w:t>
-      </w:r>
-    </w:p>
-    <w:p>
-      <w:pPr>
-        <w:numPr>
-          <w:ilvl w:val="0"/>
-          <w:numId w:val="16"/>
-        </w:numPr>
-      </w:pPr>
-      <w:r>
-        <w:t>What will you do today? </w:t>
-      </w:r>
-    </w:p>
-    <w:p>
-      <w:r>
-        <w:t>Answer: </w:t>
-      </w:r>
-    </w:p>
-    <w:p>
-      <w:r>
-        <w:t> </w:t>
-      </w:r>
-    </w:p>
-    <w:p>
-      <w:r>
-        <w:t> </w:t>
-      </w:r>
-    </w:p>
-    <w:p>
-      <w:pPr>
-        <w:numPr>
-          <w:ilvl w:val="0"/>
-          <w:numId w:val="17"/>
-        </w:numPr>
-      </w:pPr>
-      <w:r>
-        <w:t>What obstacles are impeding your progress? </w:t>
-      </w:r>
-    </w:p>
-    <w:p>
-      <w:r>
-        <w:t>Answer: </w:t>
-      </w:r>
-    </w:p>
-    <w:p>
-      <w:r>
-        <w:t> </w:t>
-      </w:r>
-    </w:p>
-    <w:p>
-      <w:r>
-        <w:t> </w:t>
-      </w:r>
-    </w:p>
-    <w:p>
-      <w:r>
-        <w:t> </w:t>
-      </w:r>
-    </w:p>
-    <w:p>
-      <w:r>
-        <w:rPr>
-          <w:b w:val="1"/>
-          <w:bCs w:val="1"/>
-          <w:u w:val="single"/>
-        </w:rPr>
-        <w:t>Team Member (5): Name: </w:t>
-      </w:r>
-      <w:r>
-        <w:rPr/>
-        <w:t> </w:t>
-      </w:r>
-      <w:r>
-        <w:rPr/>
-        <w:t>Iwuagwu Nkem</w:t>
-      </w:r>
-    </w:p>
-    <w:p>
-      <w:pPr>
-        <w:numPr>
-          <w:ilvl w:val="0"/>
-          <w:numId w:val="18"/>
-        </w:numPr>
-      </w:pPr>
-      <w:r>
-        <w:t>What did you accomplish yesterday? </w:t>
-      </w:r>
-    </w:p>
-    <w:p>
-      <w:pPr>
-        <w:spacing w:before="0" w:beforeAutospacing="off" w:after="240" w:afterAutospacing="off"/>
-      </w:pPr>
-      <w:r>
-        <w:rPr/>
-        <w:t>Answer: </w:t>
-      </w:r>
-      <w:r>
-        <w:rPr>
-          <w:rFonts w:ascii="Aptos" w:hAnsi="Aptos" w:eastAsia="Aptos" w:cs="Aptos"/>
-          <w:noProof w:val="0"/>
-          <w:sz w:val="22"/>
-          <w:szCs w:val="22"/>
-          <w:lang w:val="en-GB"/>
-        </w:rPr>
-        <w:t xml:space="preserve"> Incorporated branding and color schemes into presentation</w:t>
-      </w:r>
-    </w:p>
     <w:p/>
-    <w:p>
-      <w:r>
-        <w:t> </w:t>
-      </w:r>
-    </w:p>
-    <w:p>
-      <w:r>
-        <w:t> </w:t>
-      </w:r>
-    </w:p>
-    <w:p>
-      <w:pPr>
-        <w:numPr>
-          <w:ilvl w:val="0"/>
-          <w:numId w:val="19"/>
-        </w:numPr>
-      </w:pPr>
-      <w:r>
-        <w:t>What will you do today? </w:t>
-      </w:r>
-    </w:p>
-    <w:p>
-      <w:pPr>
-        <w:spacing w:before="0" w:beforeAutospacing="off" w:after="240" w:afterAutospacing="off"/>
-      </w:pPr>
-      <w:r>
-        <w:rPr/>
-        <w:t>Answer: </w:t>
-      </w:r>
-      <w:r>
-        <w:rPr>
-          <w:rFonts w:ascii="Aptos" w:hAnsi="Aptos" w:eastAsia="Aptos" w:cs="Aptos"/>
-          <w:noProof w:val="0"/>
-          <w:sz w:val="22"/>
-          <w:szCs w:val="22"/>
-          <w:lang w:val="en-GB"/>
-        </w:rPr>
-        <w:t xml:space="preserve"> Finishing up appendix section in the documentation, referencing hash implementation metrics (McMillan, 2012, p. 190).</w:t>
-      </w:r>
-    </w:p>
-    <w:p/>
-    <w:p>
-      <w:r>
-        <w:t> </w:t>
-      </w:r>
-    </w:p>
-    <w:p>
-      <w:r>
-        <w:t> </w:t>
-      </w:r>
-    </w:p>
-    <w:p>
-      <w:pPr>
-        <w:numPr>
-          <w:ilvl w:val="0"/>
-          <w:numId w:val="20"/>
-        </w:numPr>
-      </w:pPr>
-      <w:r>
-        <w:t>What obstacles are impeding your progress? </w:t>
-      </w:r>
-    </w:p>
-    <w:p>
-      <w:pPr>
-        <w:spacing w:before="0" w:beforeAutospacing="off" w:after="240" w:afterAutospacing="off"/>
-      </w:pPr>
-      <w:r>
-        <w:rPr/>
-        <w:t>Answer: </w:t>
-      </w:r>
-      <w:r>
-        <w:rPr>
-          <w:rFonts w:ascii="Aptos" w:hAnsi="Aptos" w:eastAsia="Aptos" w:cs="Aptos"/>
-          <w:noProof w:val="0"/>
-          <w:sz w:val="22"/>
-          <w:szCs w:val="22"/>
-          <w:lang w:val="en-GB"/>
-        </w:rPr>
-        <w:t xml:space="preserve"> Limited time to cross-check all appendices.</w:t>
-      </w:r>
-    </w:p>
-    <w:p/>
-    <w:p>
-      <w:r>
-        <w:t> </w:t>
-      </w:r>
-    </w:p>
-    <w:p>
-      <w:r>
-        <w:t> </w:t>
-      </w:r>
-    </w:p>
-    <w:p>
-      <w:r>
-        <w:t> </w:t>
-      </w:r>
-    </w:p>
     <w:p>
       <w:r>
         <w:t> </w:t>
@@ -958,7 +897,7 @@
     <w:p/>
     <w:p/>
     <w:sectPr>
-      <w:pgSz w:w="11906" w:h="16838" w:orient="portrait"/>
+      <w:pgSz w:w="11906" w:h="16838"/>
       <w:pgMar w:top="1440" w:right="1440" w:bottom="1440" w:left="1440" w:header="708" w:footer="708" w:gutter="0"/>
       <w:cols w:space="708"/>
       <w:docGrid w:linePitch="360"/>
@@ -969,230 +908,6 @@
 
 <file path=word/numbering.xml><?xml version="1.0" encoding="utf-8"?>
 <w:numbering xmlns:wpc="http://schemas.microsoft.com/office/word/2010/wordprocessingCanvas" xmlns:cx="http://schemas.microsoft.com/office/drawing/2014/chartex" xmlns:cx1="http://schemas.microsoft.com/office/drawing/2015/9/8/chartex" xmlns:cx2="http://schemas.microsoft.com/office/drawing/2015/10/21/chartex" xmlns:cx3="http://schemas.microsoft.com/office/drawing/2016/5/9/chartex" xmlns:cx4="http://schemas.microsoft.com/office/drawing/2016/5/10/chartex" xmlns:cx5="http://schemas.microsoft.com/office/drawing/2016/5/11/chartex" xmlns:cx6="http://schemas.microsoft.com/office/drawing/2016/5/12/chartex" xmlns:cx7="http://schemas.microsoft.com/office/drawing/2016/5/13/chartex" xmlns:cx8="http://schemas.microsoft.com/office/drawing/2016/5/14/chartex" xmlns:mc="http://schemas.openxmlformats.org/markup-compatibility/2006" xmlns:aink="http://schemas.microsoft.com/office/drawing/2016/ink" xmlns:am3d="http://schemas.microsoft.com/office/drawing/2017/model3d" xmlns:o="urn:schemas-microsoft-com:office:office" xmlns:oel="http://schemas.microsoft.com/office/2019/extlst" xmlns:r="http://schemas.openxmlformats.org/officeDocument/2006/relationships" xmlns:m="http://schemas.openxmlformats.org/officeDocument/2006/math" xmlns:v="urn:schemas-microsoft-com:vml" xmlns:wp14="http://schemas.microsoft.com/office/word/2010/wordprocessingDrawing" xmlns:wp="http://schemas.openxmlformats.org/drawingml/2006/wordprocessingDrawing" xmlns:w10="urn:schemas-microsoft-com:office:word" xmlns:w="http://schemas.openxmlformats.org/wordprocessingml/2006/main" xmlns:w14="http://schemas.microsoft.com/office/word/2010/wordml" xmlns:w15="http://schemas.microsoft.com/office/word/2012/wordml" xmlns:w16cex="http://schemas.microsoft.com/office/word/2018/wordml/cex" xmlns:w16cid="http://schemas.microsoft.com/office/word/2016/wordml/cid" xmlns:w16="http://schemas.microsoft.com/office/word/2018/wordml" xmlns:w16du="http://schemas.microsoft.com/office/word/2023/wordml/word16du" xmlns:w16sdtdh="http://schemas.microsoft.com/office/word/2020/wordml/sdtdatahash" xmlns:w16sdtfl="http://schemas.microsoft.com/office/word/2024/wordml/sdtformatlock" xmlns:w16se="http://schemas.microsoft.com/office/word/2015/wordml/symex" xmlns:wpg="http://schemas.microsoft.com/office/word/2010/wordprocessingGroup" xmlns:wpi="http://schemas.microsoft.com/office/word/2010/wordprocessingInk" xmlns:wne="http://schemas.microsoft.com/office/word/2006/wordml" xmlns:wps="http://schemas.microsoft.com/office/word/2010/wordprocessingShape" mc:Ignorable="w14 w15 w16se w16cid w16 w16cex w16sdtdh w16sdtfl w16du wp14">
-  <w:abstractNum xmlns:w="http://schemas.openxmlformats.org/wordprocessingml/2006/main" w:abstractNumId="22">
-    <w:nsid w:val="16bbc643"/>
-    <w:multiLevelType xmlns:w="http://schemas.openxmlformats.org/wordprocessingml/2006/main" w:val="hybridMultilevel"/>
-    <w:lvl xmlns:w="http://schemas.openxmlformats.org/wordprocessingml/2006/main" w:ilvl="0">
-      <w:start w:val="1"/>
-      <w:numFmt w:val="bullet"/>
-      <w:lvlText w:val=""/>
-      <w:lvlJc w:val="left"/>
-      <w:pPr>
-        <w:ind w:left="720" w:hanging="360"/>
-      </w:pPr>
-      <w:rPr>
-        <w:rFonts w:hint="default" w:ascii="Symbol" w:hAnsi="Symbol"/>
-      </w:rPr>
-    </w:lvl>
-    <w:lvl xmlns:w="http://schemas.openxmlformats.org/wordprocessingml/2006/main" w:ilvl="1">
-      <w:start w:val="1"/>
-      <w:numFmt w:val="bullet"/>
-      <w:lvlText w:val="o"/>
-      <w:lvlJc w:val="left"/>
-      <w:pPr>
-        <w:ind w:left="1440" w:hanging="360"/>
-      </w:pPr>
-      <w:rPr>
-        <w:rFonts w:hint="default" w:ascii="Courier New" w:hAnsi="Courier New"/>
-      </w:rPr>
-    </w:lvl>
-    <w:lvl xmlns:w="http://schemas.openxmlformats.org/wordprocessingml/2006/main" w:ilvl="2">
-      <w:start w:val="1"/>
-      <w:numFmt w:val="bullet"/>
-      <w:lvlText w:val=""/>
-      <w:lvlJc w:val="left"/>
-      <w:pPr>
-        <w:ind w:left="2160" w:hanging="360"/>
-      </w:pPr>
-      <w:rPr>
-        <w:rFonts w:hint="default" w:ascii="Wingdings" w:hAnsi="Wingdings"/>
-      </w:rPr>
-    </w:lvl>
-    <w:lvl xmlns:w="http://schemas.openxmlformats.org/wordprocessingml/2006/main" w:ilvl="3">
-      <w:start w:val="1"/>
-      <w:numFmt w:val="bullet"/>
-      <w:lvlText w:val=""/>
-      <w:lvlJc w:val="left"/>
-      <w:pPr>
-        <w:ind w:left="2880" w:hanging="360"/>
-      </w:pPr>
-      <w:rPr>
-        <w:rFonts w:hint="default" w:ascii="Symbol" w:hAnsi="Symbol"/>
-      </w:rPr>
-    </w:lvl>
-    <w:lvl xmlns:w="http://schemas.openxmlformats.org/wordprocessingml/2006/main" w:ilvl="4">
-      <w:start w:val="1"/>
-      <w:numFmt w:val="bullet"/>
-      <w:lvlText w:val="o"/>
-      <w:lvlJc w:val="left"/>
-      <w:pPr>
-        <w:ind w:left="3600" w:hanging="360"/>
-      </w:pPr>
-      <w:rPr>
-        <w:rFonts w:hint="default" w:ascii="Courier New" w:hAnsi="Courier New"/>
-      </w:rPr>
-    </w:lvl>
-    <w:lvl xmlns:w="http://schemas.openxmlformats.org/wordprocessingml/2006/main" w:ilvl="5">
-      <w:start w:val="1"/>
-      <w:numFmt w:val="bullet"/>
-      <w:lvlText w:val=""/>
-      <w:lvlJc w:val="left"/>
-      <w:pPr>
-        <w:ind w:left="4320" w:hanging="360"/>
-      </w:pPr>
-      <w:rPr>
-        <w:rFonts w:hint="default" w:ascii="Wingdings" w:hAnsi="Wingdings"/>
-      </w:rPr>
-    </w:lvl>
-    <w:lvl xmlns:w="http://schemas.openxmlformats.org/wordprocessingml/2006/main" w:ilvl="6">
-      <w:start w:val="1"/>
-      <w:numFmt w:val="bullet"/>
-      <w:lvlText w:val=""/>
-      <w:lvlJc w:val="left"/>
-      <w:pPr>
-        <w:ind w:left="5040" w:hanging="360"/>
-      </w:pPr>
-      <w:rPr>
-        <w:rFonts w:hint="default" w:ascii="Symbol" w:hAnsi="Symbol"/>
-      </w:rPr>
-    </w:lvl>
-    <w:lvl xmlns:w="http://schemas.openxmlformats.org/wordprocessingml/2006/main" w:ilvl="7">
-      <w:start w:val="1"/>
-      <w:numFmt w:val="bullet"/>
-      <w:lvlText w:val="o"/>
-      <w:lvlJc w:val="left"/>
-      <w:pPr>
-        <w:ind w:left="5760" w:hanging="360"/>
-      </w:pPr>
-      <w:rPr>
-        <w:rFonts w:hint="default" w:ascii="Courier New" w:hAnsi="Courier New"/>
-      </w:rPr>
-    </w:lvl>
-    <w:lvl xmlns:w="http://schemas.openxmlformats.org/wordprocessingml/2006/main" w:ilvl="8">
-      <w:start w:val="1"/>
-      <w:numFmt w:val="bullet"/>
-      <w:lvlText w:val=""/>
-      <w:lvlJc w:val="left"/>
-      <w:pPr>
-        <w:ind w:left="6480" w:hanging="360"/>
-      </w:pPr>
-      <w:rPr>
-        <w:rFonts w:hint="default" w:ascii="Wingdings" w:hAnsi="Wingdings"/>
-      </w:rPr>
-    </w:lvl>
-  </w:abstractNum>
-  <w:abstractNum xmlns:w="http://schemas.openxmlformats.org/wordprocessingml/2006/main" w:abstractNumId="21">
-    <w:nsid w:val="40dd2161"/>
-    <w:multiLevelType xmlns:w="http://schemas.openxmlformats.org/wordprocessingml/2006/main" w:val="hybridMultilevel"/>
-    <w:lvl xmlns:w="http://schemas.openxmlformats.org/wordprocessingml/2006/main" w:ilvl="0">
-      <w:start w:val="1"/>
-      <w:numFmt w:val="bullet"/>
-      <w:lvlText w:val=""/>
-      <w:lvlJc w:val="left"/>
-      <w:pPr>
-        <w:ind w:left="1080" w:hanging="360"/>
-      </w:pPr>
-      <w:rPr>
-        <w:rFonts w:hint="default" w:ascii="Symbol" w:hAnsi="Symbol"/>
-      </w:rPr>
-    </w:lvl>
-    <w:lvl xmlns:w="http://schemas.openxmlformats.org/wordprocessingml/2006/main" w:ilvl="1">
-      <w:start w:val="1"/>
-      <w:numFmt w:val="bullet"/>
-      <w:lvlText w:val="o"/>
-      <w:lvlJc w:val="left"/>
-      <w:pPr>
-        <w:ind w:left="1800" w:hanging="360"/>
-      </w:pPr>
-      <w:rPr>
-        <w:rFonts w:hint="default" w:ascii="Courier New" w:hAnsi="Courier New"/>
-      </w:rPr>
-    </w:lvl>
-    <w:lvl xmlns:w="http://schemas.openxmlformats.org/wordprocessingml/2006/main" w:ilvl="2">
-      <w:start w:val="1"/>
-      <w:numFmt w:val="bullet"/>
-      <w:lvlText w:val=""/>
-      <w:lvlJc w:val="left"/>
-      <w:pPr>
-        <w:ind w:left="2520" w:hanging="360"/>
-      </w:pPr>
-      <w:rPr>
-        <w:rFonts w:hint="default" w:ascii="Wingdings" w:hAnsi="Wingdings"/>
-      </w:rPr>
-    </w:lvl>
-    <w:lvl xmlns:w="http://schemas.openxmlformats.org/wordprocessingml/2006/main" w:ilvl="3">
-      <w:start w:val="1"/>
-      <w:numFmt w:val="bullet"/>
-      <w:lvlText w:val=""/>
-      <w:lvlJc w:val="left"/>
-      <w:pPr>
-        <w:ind w:left="3240" w:hanging="360"/>
-      </w:pPr>
-      <w:rPr>
-        <w:rFonts w:hint="default" w:ascii="Symbol" w:hAnsi="Symbol"/>
-      </w:rPr>
-    </w:lvl>
-    <w:lvl xmlns:w="http://schemas.openxmlformats.org/wordprocessingml/2006/main" w:ilvl="4">
-      <w:start w:val="1"/>
-      <w:numFmt w:val="bullet"/>
-      <w:lvlText w:val="o"/>
-      <w:lvlJc w:val="left"/>
-      <w:pPr>
-        <w:ind w:left="3960" w:hanging="360"/>
-      </w:pPr>
-      <w:rPr>
-        <w:rFonts w:hint="default" w:ascii="Courier New" w:hAnsi="Courier New"/>
-      </w:rPr>
-    </w:lvl>
-    <w:lvl xmlns:w="http://schemas.openxmlformats.org/wordprocessingml/2006/main" w:ilvl="5">
-      <w:start w:val="1"/>
-      <w:numFmt w:val="bullet"/>
-      <w:lvlText w:val=""/>
-      <w:lvlJc w:val="left"/>
-      <w:pPr>
-        <w:ind w:left="4680" w:hanging="360"/>
-      </w:pPr>
-      <w:rPr>
-        <w:rFonts w:hint="default" w:ascii="Wingdings" w:hAnsi="Wingdings"/>
-      </w:rPr>
-    </w:lvl>
-    <w:lvl xmlns:w="http://schemas.openxmlformats.org/wordprocessingml/2006/main" w:ilvl="6">
-      <w:start w:val="1"/>
-      <w:numFmt w:val="bullet"/>
-      <w:lvlText w:val=""/>
-      <w:lvlJc w:val="left"/>
-      <w:pPr>
-        <w:ind w:left="5400" w:hanging="360"/>
-      </w:pPr>
-      <w:rPr>
-        <w:rFonts w:hint="default" w:ascii="Symbol" w:hAnsi="Symbol"/>
-      </w:rPr>
-    </w:lvl>
-    <w:lvl xmlns:w="http://schemas.openxmlformats.org/wordprocessingml/2006/main" w:ilvl="7">
-      <w:start w:val="1"/>
-      <w:numFmt w:val="bullet"/>
-      <w:lvlText w:val="o"/>
-      <w:lvlJc w:val="left"/>
-      <w:pPr>
-        <w:ind w:left="6120" w:hanging="360"/>
-      </w:pPr>
-      <w:rPr>
-        <w:rFonts w:hint="default" w:ascii="Courier New" w:hAnsi="Courier New"/>
-      </w:rPr>
-    </w:lvl>
-    <w:lvl xmlns:w="http://schemas.openxmlformats.org/wordprocessingml/2006/main" w:ilvl="8">
-      <w:start w:val="1"/>
-      <w:numFmt w:val="bullet"/>
-      <w:lvlText w:val=""/>
-      <w:lvlJc w:val="left"/>
-      <w:pPr>
-        <w:ind w:left="6840" w:hanging="360"/>
-      </w:pPr>
-      <w:rPr>
-        <w:rFonts w:hint="default" w:ascii="Wingdings" w:hAnsi="Wingdings"/>
-      </w:rPr>
-    </w:lvl>
-  </w:abstractNum>
   <w:abstractNum w:abstractNumId="0" w15:restartNumberingAfterBreak="0">
     <w:nsid w:val="01F95DB2"/>
     <w:multiLevelType w:val="multilevel"/>
@@ -1322,7 +1037,7 @@
         <w:ind w:left="720" w:hanging="360"/>
       </w:pPr>
       <w:rPr>
-        <w:rFonts w:hint="default" w:ascii="Symbol" w:hAnsi="Symbol"/>
+        <w:rFonts w:ascii="Symbol" w:hAnsi="Symbol" w:hint="default"/>
         <w:sz w:val="20"/>
       </w:rPr>
     </w:lvl>
@@ -1338,7 +1053,7 @@
         <w:ind w:left="1440" w:hanging="360"/>
       </w:pPr>
       <w:rPr>
-        <w:rFonts w:hint="default" w:ascii="Symbol" w:hAnsi="Symbol"/>
+        <w:rFonts w:ascii="Symbol" w:hAnsi="Symbol" w:hint="default"/>
         <w:sz w:val="20"/>
       </w:rPr>
     </w:lvl>
@@ -1354,7 +1069,7 @@
         <w:ind w:left="2160" w:hanging="360"/>
       </w:pPr>
       <w:rPr>
-        <w:rFonts w:hint="default" w:ascii="Symbol" w:hAnsi="Symbol"/>
+        <w:rFonts w:ascii="Symbol" w:hAnsi="Symbol" w:hint="default"/>
         <w:sz w:val="20"/>
       </w:rPr>
     </w:lvl>
@@ -1370,7 +1085,7 @@
         <w:ind w:left="2880" w:hanging="360"/>
       </w:pPr>
       <w:rPr>
-        <w:rFonts w:hint="default" w:ascii="Symbol" w:hAnsi="Symbol"/>
+        <w:rFonts w:ascii="Symbol" w:hAnsi="Symbol" w:hint="default"/>
         <w:sz w:val="20"/>
       </w:rPr>
     </w:lvl>
@@ -1386,7 +1101,7 @@
         <w:ind w:left="3600" w:hanging="360"/>
       </w:pPr>
       <w:rPr>
-        <w:rFonts w:hint="default" w:ascii="Symbol" w:hAnsi="Symbol"/>
+        <w:rFonts w:ascii="Symbol" w:hAnsi="Symbol" w:hint="default"/>
         <w:sz w:val="20"/>
       </w:rPr>
     </w:lvl>
@@ -1402,7 +1117,7 @@
         <w:ind w:left="4320" w:hanging="360"/>
       </w:pPr>
       <w:rPr>
-        <w:rFonts w:hint="default" w:ascii="Symbol" w:hAnsi="Symbol"/>
+        <w:rFonts w:ascii="Symbol" w:hAnsi="Symbol" w:hint="default"/>
         <w:sz w:val="20"/>
       </w:rPr>
     </w:lvl>
@@ -1418,7 +1133,7 @@
         <w:ind w:left="5040" w:hanging="360"/>
       </w:pPr>
       <w:rPr>
-        <w:rFonts w:hint="default" w:ascii="Symbol" w:hAnsi="Symbol"/>
+        <w:rFonts w:ascii="Symbol" w:hAnsi="Symbol" w:hint="default"/>
         <w:sz w:val="20"/>
       </w:rPr>
     </w:lvl>
@@ -1434,7 +1149,7 @@
         <w:ind w:left="5760" w:hanging="360"/>
       </w:pPr>
       <w:rPr>
-        <w:rFonts w:hint="default" w:ascii="Symbol" w:hAnsi="Symbol"/>
+        <w:rFonts w:ascii="Symbol" w:hAnsi="Symbol" w:hint="default"/>
         <w:sz w:val="20"/>
       </w:rPr>
     </w:lvl>
@@ -1450,7 +1165,7 @@
         <w:ind w:left="6480" w:hanging="360"/>
       </w:pPr>
       <w:rPr>
-        <w:rFonts w:hint="default" w:ascii="Symbol" w:hAnsi="Symbol"/>
+        <w:rFonts w:ascii="Symbol" w:hAnsi="Symbol" w:hint="default"/>
         <w:sz w:val="20"/>
       </w:rPr>
     </w:lvl>
@@ -1682,6 +1397,119 @@
     </w:lvl>
   </w:abstractNum>
   <w:abstractNum w:abstractNumId="4" w15:restartNumberingAfterBreak="0">
+    <w:nsid w:val="16BBC643"/>
+    <w:multiLevelType w:val="hybridMultilevel"/>
+    <w:tmpl w:val="D24666E6"/>
+    <w:lvl w:ilvl="0" w:tplc="DD0E13E6">
+      <w:start w:val="1"/>
+      <w:numFmt w:val="bullet"/>
+      <w:lvlText w:val=""/>
+      <w:lvlJc w:val="left"/>
+      <w:pPr>
+        <w:ind w:left="720" w:hanging="360"/>
+      </w:pPr>
+      <w:rPr>
+        <w:rFonts w:ascii="Symbol" w:hAnsi="Symbol" w:hint="default"/>
+      </w:rPr>
+    </w:lvl>
+    <w:lvl w:ilvl="1" w:tplc="E71CCFBC">
+      <w:start w:val="1"/>
+      <w:numFmt w:val="bullet"/>
+      <w:lvlText w:val="o"/>
+      <w:lvlJc w:val="left"/>
+      <w:pPr>
+        <w:ind w:left="1440" w:hanging="360"/>
+      </w:pPr>
+      <w:rPr>
+        <w:rFonts w:ascii="Courier New" w:hAnsi="Courier New" w:hint="default"/>
+      </w:rPr>
+    </w:lvl>
+    <w:lvl w:ilvl="2" w:tplc="EE422268">
+      <w:start w:val="1"/>
+      <w:numFmt w:val="bullet"/>
+      <w:lvlText w:val=""/>
+      <w:lvlJc w:val="left"/>
+      <w:pPr>
+        <w:ind w:left="2160" w:hanging="360"/>
+      </w:pPr>
+      <w:rPr>
+        <w:rFonts w:ascii="Wingdings" w:hAnsi="Wingdings" w:hint="default"/>
+      </w:rPr>
+    </w:lvl>
+    <w:lvl w:ilvl="3" w:tplc="7A4C2126">
+      <w:start w:val="1"/>
+      <w:numFmt w:val="bullet"/>
+      <w:lvlText w:val=""/>
+      <w:lvlJc w:val="left"/>
+      <w:pPr>
+        <w:ind w:left="2880" w:hanging="360"/>
+      </w:pPr>
+      <w:rPr>
+        <w:rFonts w:ascii="Symbol" w:hAnsi="Symbol" w:hint="default"/>
+      </w:rPr>
+    </w:lvl>
+    <w:lvl w:ilvl="4" w:tplc="34063226">
+      <w:start w:val="1"/>
+      <w:numFmt w:val="bullet"/>
+      <w:lvlText w:val="o"/>
+      <w:lvlJc w:val="left"/>
+      <w:pPr>
+        <w:ind w:left="3600" w:hanging="360"/>
+      </w:pPr>
+      <w:rPr>
+        <w:rFonts w:ascii="Courier New" w:hAnsi="Courier New" w:hint="default"/>
+      </w:rPr>
+    </w:lvl>
+    <w:lvl w:ilvl="5" w:tplc="6540D192">
+      <w:start w:val="1"/>
+      <w:numFmt w:val="bullet"/>
+      <w:lvlText w:val=""/>
+      <w:lvlJc w:val="left"/>
+      <w:pPr>
+        <w:ind w:left="4320" w:hanging="360"/>
+      </w:pPr>
+      <w:rPr>
+        <w:rFonts w:ascii="Wingdings" w:hAnsi="Wingdings" w:hint="default"/>
+      </w:rPr>
+    </w:lvl>
+    <w:lvl w:ilvl="6" w:tplc="699C143C">
+      <w:start w:val="1"/>
+      <w:numFmt w:val="bullet"/>
+      <w:lvlText w:val=""/>
+      <w:lvlJc w:val="left"/>
+      <w:pPr>
+        <w:ind w:left="5040" w:hanging="360"/>
+      </w:pPr>
+      <w:rPr>
+        <w:rFonts w:ascii="Symbol" w:hAnsi="Symbol" w:hint="default"/>
+      </w:rPr>
+    </w:lvl>
+    <w:lvl w:ilvl="7" w:tplc="A96E5E4C">
+      <w:start w:val="1"/>
+      <w:numFmt w:val="bullet"/>
+      <w:lvlText w:val="o"/>
+      <w:lvlJc w:val="left"/>
+      <w:pPr>
+        <w:ind w:left="5760" w:hanging="360"/>
+      </w:pPr>
+      <w:rPr>
+        <w:rFonts w:ascii="Courier New" w:hAnsi="Courier New" w:hint="default"/>
+      </w:rPr>
+    </w:lvl>
+    <w:lvl w:ilvl="8" w:tplc="1BC6DA92">
+      <w:start w:val="1"/>
+      <w:numFmt w:val="bullet"/>
+      <w:lvlText w:val=""/>
+      <w:lvlJc w:val="left"/>
+      <w:pPr>
+        <w:ind w:left="6480" w:hanging="360"/>
+      </w:pPr>
+      <w:rPr>
+        <w:rFonts w:ascii="Wingdings" w:hAnsi="Wingdings" w:hint="default"/>
+      </w:rPr>
+    </w:lvl>
+  </w:abstractNum>
+  <w:abstractNum w:abstractNumId="5" w15:restartNumberingAfterBreak="0">
     <w:nsid w:val="1ECA69B7"/>
     <w:multiLevelType w:val="multilevel"/>
     <w:tmpl w:val="DE6ECECE"/>
@@ -1794,7 +1622,7 @@
       </w:pPr>
     </w:lvl>
   </w:abstractNum>
-  <w:abstractNum w:abstractNumId="5" w15:restartNumberingAfterBreak="0">
+  <w:abstractNum w:abstractNumId="6" w15:restartNumberingAfterBreak="0">
     <w:nsid w:val="206D3C00"/>
     <w:multiLevelType w:val="multilevel"/>
     <w:tmpl w:val="17E4EA7A"/>
@@ -1810,7 +1638,7 @@
         <w:ind w:left="720" w:hanging="360"/>
       </w:pPr>
       <w:rPr>
-        <w:rFonts w:hint="default" w:ascii="Symbol" w:hAnsi="Symbol"/>
+        <w:rFonts w:ascii="Symbol" w:hAnsi="Symbol" w:hint="default"/>
         <w:sz w:val="20"/>
       </w:rPr>
     </w:lvl>
@@ -1826,7 +1654,7 @@
         <w:ind w:left="1440" w:hanging="360"/>
       </w:pPr>
       <w:rPr>
-        <w:rFonts w:hint="default" w:ascii="Symbol" w:hAnsi="Symbol"/>
+        <w:rFonts w:ascii="Symbol" w:hAnsi="Symbol" w:hint="default"/>
         <w:sz w:val="20"/>
       </w:rPr>
     </w:lvl>
@@ -1842,7 +1670,7 @@
         <w:ind w:left="2160" w:hanging="360"/>
       </w:pPr>
       <w:rPr>
-        <w:rFonts w:hint="default" w:ascii="Symbol" w:hAnsi="Symbol"/>
+        <w:rFonts w:ascii="Symbol" w:hAnsi="Symbol" w:hint="default"/>
         <w:sz w:val="20"/>
       </w:rPr>
     </w:lvl>
@@ -1858,7 +1686,7 @@
         <w:ind w:left="2880" w:hanging="360"/>
       </w:pPr>
       <w:rPr>
-        <w:rFonts w:hint="default" w:ascii="Symbol" w:hAnsi="Symbol"/>
+        <w:rFonts w:ascii="Symbol" w:hAnsi="Symbol" w:hint="default"/>
         <w:sz w:val="20"/>
       </w:rPr>
     </w:lvl>
@@ -1874,7 +1702,7 @@
         <w:ind w:left="3600" w:hanging="360"/>
       </w:pPr>
       <w:rPr>
-        <w:rFonts w:hint="default" w:ascii="Symbol" w:hAnsi="Symbol"/>
+        <w:rFonts w:ascii="Symbol" w:hAnsi="Symbol" w:hint="default"/>
         <w:sz w:val="20"/>
       </w:rPr>
     </w:lvl>
@@ -1890,7 +1718,7 @@
         <w:ind w:left="4320" w:hanging="360"/>
       </w:pPr>
       <w:rPr>
-        <w:rFonts w:hint="default" w:ascii="Symbol" w:hAnsi="Symbol"/>
+        <w:rFonts w:ascii="Symbol" w:hAnsi="Symbol" w:hint="default"/>
         <w:sz w:val="20"/>
       </w:rPr>
     </w:lvl>
@@ -1906,7 +1734,7 @@
         <w:ind w:left="5040" w:hanging="360"/>
       </w:pPr>
       <w:rPr>
-        <w:rFonts w:hint="default" w:ascii="Symbol" w:hAnsi="Symbol"/>
+        <w:rFonts w:ascii="Symbol" w:hAnsi="Symbol" w:hint="default"/>
         <w:sz w:val="20"/>
       </w:rPr>
     </w:lvl>
@@ -1922,7 +1750,7 @@
         <w:ind w:left="5760" w:hanging="360"/>
       </w:pPr>
       <w:rPr>
-        <w:rFonts w:hint="default" w:ascii="Symbol" w:hAnsi="Symbol"/>
+        <w:rFonts w:ascii="Symbol" w:hAnsi="Symbol" w:hint="default"/>
         <w:sz w:val="20"/>
       </w:rPr>
     </w:lvl>
@@ -1938,12 +1766,12 @@
         <w:ind w:left="6480" w:hanging="360"/>
       </w:pPr>
       <w:rPr>
-        <w:rFonts w:hint="default" w:ascii="Symbol" w:hAnsi="Symbol"/>
+        <w:rFonts w:ascii="Symbol" w:hAnsi="Symbol" w:hint="default"/>
         <w:sz w:val="20"/>
       </w:rPr>
     </w:lvl>
   </w:abstractNum>
-  <w:abstractNum w:abstractNumId="6" w15:restartNumberingAfterBreak="0">
+  <w:abstractNum w:abstractNumId="7" w15:restartNumberingAfterBreak="0">
     <w:nsid w:val="28201DEA"/>
     <w:multiLevelType w:val="multilevel"/>
     <w:tmpl w:val="A330EAAE"/>
@@ -2056,7 +1884,7 @@
       </w:pPr>
     </w:lvl>
   </w:abstractNum>
-  <w:abstractNum w:abstractNumId="7" w15:restartNumberingAfterBreak="0">
+  <w:abstractNum w:abstractNumId="8" w15:restartNumberingAfterBreak="0">
     <w:nsid w:val="28701B88"/>
     <w:multiLevelType w:val="multilevel"/>
     <w:tmpl w:val="F0E063C0"/>
@@ -2169,7 +1997,7 @@
       </w:pPr>
     </w:lvl>
   </w:abstractNum>
-  <w:abstractNum w:abstractNumId="8" w15:restartNumberingAfterBreak="0">
+  <w:abstractNum w:abstractNumId="9" w15:restartNumberingAfterBreak="0">
     <w:nsid w:val="33EB74CB"/>
     <w:multiLevelType w:val="multilevel"/>
     <w:tmpl w:val="A02A021C"/>
@@ -2282,7 +2110,7 @@
       </w:pPr>
     </w:lvl>
   </w:abstractNum>
-  <w:abstractNum w:abstractNumId="9" w15:restartNumberingAfterBreak="0">
+  <w:abstractNum w:abstractNumId="10" w15:restartNumberingAfterBreak="0">
     <w:nsid w:val="34A0232A"/>
     <w:multiLevelType w:val="multilevel"/>
     <w:tmpl w:val="80E41EF0"/>
@@ -2395,7 +2223,120 @@
       </w:pPr>
     </w:lvl>
   </w:abstractNum>
-  <w:abstractNum w:abstractNumId="10" w15:restartNumberingAfterBreak="0">
+  <w:abstractNum w:abstractNumId="11" w15:restartNumberingAfterBreak="0">
+    <w:nsid w:val="40DD2161"/>
+    <w:multiLevelType w:val="hybridMultilevel"/>
+    <w:tmpl w:val="EE8AC27E"/>
+    <w:lvl w:ilvl="0" w:tplc="F39EB146">
+      <w:start w:val="1"/>
+      <w:numFmt w:val="bullet"/>
+      <w:lvlText w:val=""/>
+      <w:lvlJc w:val="left"/>
+      <w:pPr>
+        <w:ind w:left="1080" w:hanging="360"/>
+      </w:pPr>
+      <w:rPr>
+        <w:rFonts w:ascii="Symbol" w:hAnsi="Symbol" w:hint="default"/>
+      </w:rPr>
+    </w:lvl>
+    <w:lvl w:ilvl="1" w:tplc="45DA2E62">
+      <w:start w:val="1"/>
+      <w:numFmt w:val="bullet"/>
+      <w:lvlText w:val="o"/>
+      <w:lvlJc w:val="left"/>
+      <w:pPr>
+        <w:ind w:left="1800" w:hanging="360"/>
+      </w:pPr>
+      <w:rPr>
+        <w:rFonts w:ascii="Courier New" w:hAnsi="Courier New" w:hint="default"/>
+      </w:rPr>
+    </w:lvl>
+    <w:lvl w:ilvl="2" w:tplc="C26A17DC">
+      <w:start w:val="1"/>
+      <w:numFmt w:val="bullet"/>
+      <w:lvlText w:val=""/>
+      <w:lvlJc w:val="left"/>
+      <w:pPr>
+        <w:ind w:left="2520" w:hanging="360"/>
+      </w:pPr>
+      <w:rPr>
+        <w:rFonts w:ascii="Wingdings" w:hAnsi="Wingdings" w:hint="default"/>
+      </w:rPr>
+    </w:lvl>
+    <w:lvl w:ilvl="3" w:tplc="DA38460C">
+      <w:start w:val="1"/>
+      <w:numFmt w:val="bullet"/>
+      <w:lvlText w:val=""/>
+      <w:lvlJc w:val="left"/>
+      <w:pPr>
+        <w:ind w:left="3240" w:hanging="360"/>
+      </w:pPr>
+      <w:rPr>
+        <w:rFonts w:ascii="Symbol" w:hAnsi="Symbol" w:hint="default"/>
+      </w:rPr>
+    </w:lvl>
+    <w:lvl w:ilvl="4" w:tplc="C574AC54">
+      <w:start w:val="1"/>
+      <w:numFmt w:val="bullet"/>
+      <w:lvlText w:val="o"/>
+      <w:lvlJc w:val="left"/>
+      <w:pPr>
+        <w:ind w:left="3960" w:hanging="360"/>
+      </w:pPr>
+      <w:rPr>
+        <w:rFonts w:ascii="Courier New" w:hAnsi="Courier New" w:hint="default"/>
+      </w:rPr>
+    </w:lvl>
+    <w:lvl w:ilvl="5" w:tplc="86D4D822">
+      <w:start w:val="1"/>
+      <w:numFmt w:val="bullet"/>
+      <w:lvlText w:val=""/>
+      <w:lvlJc w:val="left"/>
+      <w:pPr>
+        <w:ind w:left="4680" w:hanging="360"/>
+      </w:pPr>
+      <w:rPr>
+        <w:rFonts w:ascii="Wingdings" w:hAnsi="Wingdings" w:hint="default"/>
+      </w:rPr>
+    </w:lvl>
+    <w:lvl w:ilvl="6" w:tplc="36083BCA">
+      <w:start w:val="1"/>
+      <w:numFmt w:val="bullet"/>
+      <w:lvlText w:val=""/>
+      <w:lvlJc w:val="left"/>
+      <w:pPr>
+        <w:ind w:left="5400" w:hanging="360"/>
+      </w:pPr>
+      <w:rPr>
+        <w:rFonts w:ascii="Symbol" w:hAnsi="Symbol" w:hint="default"/>
+      </w:rPr>
+    </w:lvl>
+    <w:lvl w:ilvl="7" w:tplc="11AAE8E8">
+      <w:start w:val="1"/>
+      <w:numFmt w:val="bullet"/>
+      <w:lvlText w:val="o"/>
+      <w:lvlJc w:val="left"/>
+      <w:pPr>
+        <w:ind w:left="6120" w:hanging="360"/>
+      </w:pPr>
+      <w:rPr>
+        <w:rFonts w:ascii="Courier New" w:hAnsi="Courier New" w:hint="default"/>
+      </w:rPr>
+    </w:lvl>
+    <w:lvl w:ilvl="8" w:tplc="A9F80266">
+      <w:start w:val="1"/>
+      <w:numFmt w:val="bullet"/>
+      <w:lvlText w:val=""/>
+      <w:lvlJc w:val="left"/>
+      <w:pPr>
+        <w:ind w:left="6840" w:hanging="360"/>
+      </w:pPr>
+      <w:rPr>
+        <w:rFonts w:ascii="Wingdings" w:hAnsi="Wingdings" w:hint="default"/>
+      </w:rPr>
+    </w:lvl>
+  </w:abstractNum>
+  <w:abstractNum w:abstractNumId="12" w15:restartNumberingAfterBreak="0">
     <w:nsid w:val="45B453FD"/>
     <w:multiLevelType w:val="multilevel"/>
     <w:tmpl w:val="BBD20934"/>
@@ -2508,7 +2449,7 @@
       </w:pPr>
     </w:lvl>
   </w:abstractNum>
-  <w:abstractNum w:abstractNumId="11" w15:restartNumberingAfterBreak="0">
+  <w:abstractNum w:abstractNumId="13" w15:restartNumberingAfterBreak="0">
     <w:nsid w:val="4A055662"/>
     <w:multiLevelType w:val="multilevel"/>
     <w:tmpl w:val="69EACF4E"/>
@@ -2524,7 +2465,7 @@
         <w:ind w:left="720" w:hanging="360"/>
       </w:pPr>
       <w:rPr>
-        <w:rFonts w:hint="default" w:ascii="Symbol" w:hAnsi="Symbol"/>
+        <w:rFonts w:ascii="Symbol" w:hAnsi="Symbol" w:hint="default"/>
         <w:sz w:val="20"/>
       </w:rPr>
     </w:lvl>
@@ -2540,7 +2481,7 @@
         <w:ind w:left="1440" w:hanging="360"/>
       </w:pPr>
       <w:rPr>
-        <w:rFonts w:hint="default" w:ascii="Symbol" w:hAnsi="Symbol"/>
+        <w:rFonts w:ascii="Symbol" w:hAnsi="Symbol" w:hint="default"/>
         <w:sz w:val="20"/>
       </w:rPr>
     </w:lvl>
@@ -2556,7 +2497,7 @@
         <w:ind w:left="2160" w:hanging="360"/>
       </w:pPr>
       <w:rPr>
-        <w:rFonts w:hint="default" w:ascii="Symbol" w:hAnsi="Symbol"/>
+        <w:rFonts w:ascii="Symbol" w:hAnsi="Symbol" w:hint="default"/>
         <w:sz w:val="20"/>
       </w:rPr>
     </w:lvl>
@@ -2572,7 +2513,7 @@
         <w:ind w:left="2880" w:hanging="360"/>
       </w:pPr>
       <w:rPr>
-        <w:rFonts w:hint="default" w:ascii="Symbol" w:hAnsi="Symbol"/>
+        <w:rFonts w:ascii="Symbol" w:hAnsi="Symbol" w:hint="default"/>
         <w:sz w:val="20"/>
       </w:rPr>
     </w:lvl>
@@ -2588,7 +2529,7 @@
         <w:ind w:left="3600" w:hanging="360"/>
       </w:pPr>
       <w:rPr>
-        <w:rFonts w:hint="default" w:ascii="Symbol" w:hAnsi="Symbol"/>
+        <w:rFonts w:ascii="Symbol" w:hAnsi="Symbol" w:hint="default"/>
         <w:sz w:val="20"/>
       </w:rPr>
     </w:lvl>
@@ -2604,7 +2545,7 @@
         <w:ind w:left="4320" w:hanging="360"/>
       </w:pPr>
       <w:rPr>
-        <w:rFonts w:hint="default" w:ascii="Symbol" w:hAnsi="Symbol"/>
+        <w:rFonts w:ascii="Symbol" w:hAnsi="Symbol" w:hint="default"/>
         <w:sz w:val="20"/>
       </w:rPr>
     </w:lvl>
@@ -2620,7 +2561,7 @@
         <w:ind w:left="5040" w:hanging="360"/>
       </w:pPr>
       <w:rPr>
-        <w:rFonts w:hint="default" w:ascii="Symbol" w:hAnsi="Symbol"/>
+        <w:rFonts w:ascii="Symbol" w:hAnsi="Symbol" w:hint="default"/>
         <w:sz w:val="20"/>
       </w:rPr>
     </w:lvl>
@@ -2636,7 +2577,7 @@
         <w:ind w:left="5760" w:hanging="360"/>
       </w:pPr>
       <w:rPr>
-        <w:rFonts w:hint="default" w:ascii="Symbol" w:hAnsi="Symbol"/>
+        <w:rFonts w:ascii="Symbol" w:hAnsi="Symbol" w:hint="default"/>
         <w:sz w:val="20"/>
       </w:rPr>
     </w:lvl>
@@ -2652,12 +2593,12 @@
         <w:ind w:left="6480" w:hanging="360"/>
       </w:pPr>
       <w:rPr>
-        <w:rFonts w:hint="default" w:ascii="Symbol" w:hAnsi="Symbol"/>
+        <w:rFonts w:ascii="Symbol" w:hAnsi="Symbol" w:hint="default"/>
         <w:sz w:val="20"/>
       </w:rPr>
     </w:lvl>
   </w:abstractNum>
-  <w:abstractNum w:abstractNumId="12" w15:restartNumberingAfterBreak="0">
+  <w:abstractNum w:abstractNumId="14" w15:restartNumberingAfterBreak="0">
     <w:nsid w:val="4A597426"/>
     <w:multiLevelType w:val="multilevel"/>
     <w:tmpl w:val="4E545DBE"/>
@@ -2770,7 +2711,7 @@
       </w:pPr>
     </w:lvl>
   </w:abstractNum>
-  <w:abstractNum w:abstractNumId="13" w15:restartNumberingAfterBreak="0">
+  <w:abstractNum w:abstractNumId="15" w15:restartNumberingAfterBreak="0">
     <w:nsid w:val="4A89251E"/>
     <w:multiLevelType w:val="multilevel"/>
     <w:tmpl w:val="4F169898"/>
@@ -2786,7 +2727,7 @@
         <w:ind w:left="720" w:hanging="360"/>
       </w:pPr>
       <w:rPr>
-        <w:rFonts w:hint="default" w:ascii="Symbol" w:hAnsi="Symbol"/>
+        <w:rFonts w:ascii="Symbol" w:hAnsi="Symbol" w:hint="default"/>
         <w:sz w:val="20"/>
       </w:rPr>
     </w:lvl>
@@ -2802,7 +2743,7 @@
         <w:ind w:left="1440" w:hanging="360"/>
       </w:pPr>
       <w:rPr>
-        <w:rFonts w:hint="default" w:ascii="Symbol" w:hAnsi="Symbol"/>
+        <w:rFonts w:ascii="Symbol" w:hAnsi="Symbol" w:hint="default"/>
         <w:sz w:val="20"/>
       </w:rPr>
     </w:lvl>
@@ -2818,7 +2759,7 @@
         <w:ind w:left="2160" w:hanging="360"/>
       </w:pPr>
       <w:rPr>
-        <w:rFonts w:hint="default" w:ascii="Symbol" w:hAnsi="Symbol"/>
+        <w:rFonts w:ascii="Symbol" w:hAnsi="Symbol" w:hint="default"/>
         <w:sz w:val="20"/>
       </w:rPr>
     </w:lvl>
@@ -2834,7 +2775,7 @@
         <w:ind w:left="2880" w:hanging="360"/>
       </w:pPr>
       <w:rPr>
-        <w:rFonts w:hint="default" w:ascii="Symbol" w:hAnsi="Symbol"/>
+        <w:rFonts w:ascii="Symbol" w:hAnsi="Symbol" w:hint="default"/>
         <w:sz w:val="20"/>
       </w:rPr>
     </w:lvl>
@@ -2850,7 +2791,7 @@
         <w:ind w:left="3600" w:hanging="360"/>
       </w:pPr>
       <w:rPr>
-        <w:rFonts w:hint="default" w:ascii="Symbol" w:hAnsi="Symbol"/>
+        <w:rFonts w:ascii="Symbol" w:hAnsi="Symbol" w:hint="default"/>
         <w:sz w:val="20"/>
       </w:rPr>
     </w:lvl>
@@ -2866,7 +2807,7 @@
         <w:ind w:left="4320" w:hanging="360"/>
       </w:pPr>
       <w:rPr>
-        <w:rFonts w:hint="default" w:ascii="Symbol" w:hAnsi="Symbol"/>
+        <w:rFonts w:ascii="Symbol" w:hAnsi="Symbol" w:hint="default"/>
         <w:sz w:val="20"/>
       </w:rPr>
     </w:lvl>
@@ -2882,7 +2823,7 @@
         <w:ind w:left="5040" w:hanging="360"/>
       </w:pPr>
       <w:rPr>
-        <w:rFonts w:hint="default" w:ascii="Symbol" w:hAnsi="Symbol"/>
+        <w:rFonts w:ascii="Symbol" w:hAnsi="Symbol" w:hint="default"/>
         <w:sz w:val="20"/>
       </w:rPr>
     </w:lvl>
@@ -2898,7 +2839,7 @@
         <w:ind w:left="5760" w:hanging="360"/>
       </w:pPr>
       <w:rPr>
-        <w:rFonts w:hint="default" w:ascii="Symbol" w:hAnsi="Symbol"/>
+        <w:rFonts w:ascii="Symbol" w:hAnsi="Symbol" w:hint="default"/>
         <w:sz w:val="20"/>
       </w:rPr>
     </w:lvl>
@@ -2914,12 +2855,12 @@
         <w:ind w:left="6480" w:hanging="360"/>
       </w:pPr>
       <w:rPr>
-        <w:rFonts w:hint="default" w:ascii="Symbol" w:hAnsi="Symbol"/>
+        <w:rFonts w:ascii="Symbol" w:hAnsi="Symbol" w:hint="default"/>
         <w:sz w:val="20"/>
       </w:rPr>
     </w:lvl>
   </w:abstractNum>
-  <w:abstractNum w:abstractNumId="14" w15:restartNumberingAfterBreak="0">
+  <w:abstractNum w:abstractNumId="16" w15:restartNumberingAfterBreak="0">
     <w:nsid w:val="54225FBB"/>
     <w:multiLevelType w:val="multilevel"/>
     <w:tmpl w:val="CA3A966A"/>
@@ -3032,7 +2973,7 @@
       </w:pPr>
     </w:lvl>
   </w:abstractNum>
-  <w:abstractNum w:abstractNumId="15" w15:restartNumberingAfterBreak="0">
+  <w:abstractNum w:abstractNumId="17" w15:restartNumberingAfterBreak="0">
     <w:nsid w:val="5CD3607A"/>
     <w:multiLevelType w:val="multilevel"/>
     <w:tmpl w:val="EB7228DC"/>
@@ -3145,7 +3086,7 @@
       </w:pPr>
     </w:lvl>
   </w:abstractNum>
-  <w:abstractNum w:abstractNumId="16" w15:restartNumberingAfterBreak="0">
+  <w:abstractNum w:abstractNumId="18" w15:restartNumberingAfterBreak="0">
     <w:nsid w:val="5FC01156"/>
     <w:multiLevelType w:val="multilevel"/>
     <w:tmpl w:val="7F1A79EC"/>
@@ -3258,7 +3199,7 @@
       </w:pPr>
     </w:lvl>
   </w:abstractNum>
-  <w:abstractNum w:abstractNumId="17" w15:restartNumberingAfterBreak="0">
+  <w:abstractNum w:abstractNumId="19" w15:restartNumberingAfterBreak="0">
     <w:nsid w:val="629C4AC2"/>
     <w:multiLevelType w:val="multilevel"/>
     <w:tmpl w:val="66BA5676"/>
@@ -3371,7 +3312,7 @@
       </w:pPr>
     </w:lvl>
   </w:abstractNum>
-  <w:abstractNum w:abstractNumId="18" w15:restartNumberingAfterBreak="0">
+  <w:abstractNum w:abstractNumId="20" w15:restartNumberingAfterBreak="0">
     <w:nsid w:val="638A6088"/>
     <w:multiLevelType w:val="hybridMultilevel"/>
     <w:tmpl w:val="6A2C9DE0"/>
@@ -3384,7 +3325,7 @@
         <w:ind w:left="2160" w:hanging="360"/>
       </w:pPr>
       <w:rPr>
-        <w:rFonts w:hint="default" w:ascii="Symbol" w:hAnsi="Symbol"/>
+        <w:rFonts w:ascii="Symbol" w:hAnsi="Symbol" w:hint="default"/>
       </w:rPr>
     </w:lvl>
     <w:lvl w:ilvl="1" w:tplc="08090003" w:tentative="1">
@@ -3396,7 +3337,7 @@
         <w:ind w:left="2880" w:hanging="360"/>
       </w:pPr>
       <w:rPr>
-        <w:rFonts w:hint="default" w:ascii="Courier New" w:hAnsi="Courier New" w:cs="Courier New"/>
+        <w:rFonts w:ascii="Courier New" w:hAnsi="Courier New" w:cs="Courier New" w:hint="default"/>
       </w:rPr>
     </w:lvl>
     <w:lvl w:ilvl="2" w:tplc="08090005" w:tentative="1">
@@ -3408,7 +3349,7 @@
         <w:ind w:left="3600" w:hanging="360"/>
       </w:pPr>
       <w:rPr>
-        <w:rFonts w:hint="default" w:ascii="Wingdings" w:hAnsi="Wingdings"/>
+        <w:rFonts w:ascii="Wingdings" w:hAnsi="Wingdings" w:hint="default"/>
       </w:rPr>
     </w:lvl>
     <w:lvl w:ilvl="3" w:tplc="08090001" w:tentative="1">
@@ -3420,7 +3361,7 @@
         <w:ind w:left="4320" w:hanging="360"/>
       </w:pPr>
       <w:rPr>
-        <w:rFonts w:hint="default" w:ascii="Symbol" w:hAnsi="Symbol"/>
+        <w:rFonts w:ascii="Symbol" w:hAnsi="Symbol" w:hint="default"/>
       </w:rPr>
     </w:lvl>
     <w:lvl w:ilvl="4" w:tplc="08090003" w:tentative="1">
@@ -3432,7 +3373,7 @@
         <w:ind w:left="5040" w:hanging="360"/>
       </w:pPr>
       <w:rPr>
-        <w:rFonts w:hint="default" w:ascii="Courier New" w:hAnsi="Courier New" w:cs="Courier New"/>
+        <w:rFonts w:ascii="Courier New" w:hAnsi="Courier New" w:cs="Courier New" w:hint="default"/>
       </w:rPr>
     </w:lvl>
     <w:lvl w:ilvl="5" w:tplc="08090005" w:tentative="1">
@@ -3444,7 +3385,7 @@
         <w:ind w:left="5760" w:hanging="360"/>
       </w:pPr>
       <w:rPr>
-        <w:rFonts w:hint="default" w:ascii="Wingdings" w:hAnsi="Wingdings"/>
+        <w:rFonts w:ascii="Wingdings" w:hAnsi="Wingdings" w:hint="default"/>
       </w:rPr>
     </w:lvl>
     <w:lvl w:ilvl="6" w:tplc="08090001" w:tentative="1">
@@ -3456,7 +3397,7 @@
         <w:ind w:left="6480" w:hanging="360"/>
       </w:pPr>
       <w:rPr>
-        <w:rFonts w:hint="default" w:ascii="Symbol" w:hAnsi="Symbol"/>
+        <w:rFonts w:ascii="Symbol" w:hAnsi="Symbol" w:hint="default"/>
       </w:rPr>
     </w:lvl>
     <w:lvl w:ilvl="7" w:tplc="08090003" w:tentative="1">
@@ -3468,7 +3409,7 @@
         <w:ind w:left="7200" w:hanging="360"/>
       </w:pPr>
       <w:rPr>
-        <w:rFonts w:hint="default" w:ascii="Courier New" w:hAnsi="Courier New" w:cs="Courier New"/>
+        <w:rFonts w:ascii="Courier New" w:hAnsi="Courier New" w:cs="Courier New" w:hint="default"/>
       </w:rPr>
     </w:lvl>
     <w:lvl w:ilvl="8" w:tplc="08090005" w:tentative="1">
@@ -3480,11 +3421,11 @@
         <w:ind w:left="7920" w:hanging="360"/>
       </w:pPr>
       <w:rPr>
-        <w:rFonts w:hint="default" w:ascii="Wingdings" w:hAnsi="Wingdings"/>
+        <w:rFonts w:ascii="Wingdings" w:hAnsi="Wingdings" w:hint="default"/>
       </w:rPr>
     </w:lvl>
   </w:abstractNum>
-  <w:abstractNum w:abstractNumId="19" w15:restartNumberingAfterBreak="0">
+  <w:abstractNum w:abstractNumId="21" w15:restartNumberingAfterBreak="0">
     <w:nsid w:val="76364941"/>
     <w:multiLevelType w:val="multilevel"/>
     <w:tmpl w:val="FB3AA880"/>
@@ -3597,7 +3538,7 @@
       </w:pPr>
     </w:lvl>
   </w:abstractNum>
-  <w:abstractNum w:abstractNumId="20" w15:restartNumberingAfterBreak="0">
+  <w:abstractNum w:abstractNumId="22" w15:restartNumberingAfterBreak="0">
     <w:nsid w:val="7A9F013A"/>
     <w:multiLevelType w:val="multilevel"/>
     <w:tmpl w:val="7966BC96"/>
@@ -3613,7 +3554,7 @@
         <w:ind w:left="720" w:hanging="360"/>
       </w:pPr>
       <w:rPr>
-        <w:rFonts w:hint="default" w:ascii="Symbol" w:hAnsi="Symbol"/>
+        <w:rFonts w:ascii="Symbol" w:hAnsi="Symbol" w:hint="default"/>
         <w:sz w:val="20"/>
       </w:rPr>
     </w:lvl>
@@ -3629,7 +3570,7 @@
         <w:ind w:left="1440" w:hanging="360"/>
       </w:pPr>
       <w:rPr>
-        <w:rFonts w:hint="default" w:ascii="Symbol" w:hAnsi="Symbol"/>
+        <w:rFonts w:ascii="Symbol" w:hAnsi="Symbol" w:hint="default"/>
         <w:sz w:val="20"/>
       </w:rPr>
     </w:lvl>
@@ -3645,7 +3586,7 @@
         <w:ind w:left="2160" w:hanging="360"/>
       </w:pPr>
       <w:rPr>
-        <w:rFonts w:hint="default" w:ascii="Symbol" w:hAnsi="Symbol"/>
+        <w:rFonts w:ascii="Symbol" w:hAnsi="Symbol" w:hint="default"/>
         <w:sz w:val="20"/>
       </w:rPr>
     </w:lvl>
@@ -3661,7 +3602,7 @@
         <w:ind w:left="2880" w:hanging="360"/>
       </w:pPr>
       <w:rPr>
-        <w:rFonts w:hint="default" w:ascii="Symbol" w:hAnsi="Symbol"/>
+        <w:rFonts w:ascii="Symbol" w:hAnsi="Symbol" w:hint="default"/>
         <w:sz w:val="20"/>
       </w:rPr>
     </w:lvl>
@@ -3677,7 +3618,7 @@
         <w:ind w:left="3600" w:hanging="360"/>
       </w:pPr>
       <w:rPr>
-        <w:rFonts w:hint="default" w:ascii="Symbol" w:hAnsi="Symbol"/>
+        <w:rFonts w:ascii="Symbol" w:hAnsi="Symbol" w:hint="default"/>
         <w:sz w:val="20"/>
       </w:rPr>
     </w:lvl>
@@ -3693,7 +3634,7 @@
         <w:ind w:left="4320" w:hanging="360"/>
       </w:pPr>
       <w:rPr>
-        <w:rFonts w:hint="default" w:ascii="Symbol" w:hAnsi="Symbol"/>
+        <w:rFonts w:ascii="Symbol" w:hAnsi="Symbol" w:hint="default"/>
         <w:sz w:val="20"/>
       </w:rPr>
     </w:lvl>
@@ -3709,7 +3650,7 @@
         <w:ind w:left="5040" w:hanging="360"/>
       </w:pPr>
       <w:rPr>
-        <w:rFonts w:hint="default" w:ascii="Symbol" w:hAnsi="Symbol"/>
+        <w:rFonts w:ascii="Symbol" w:hAnsi="Symbol" w:hint="default"/>
         <w:sz w:val="20"/>
       </w:rPr>
     </w:lvl>
@@ -3725,7 +3666,7 @@
         <w:ind w:left="5760" w:hanging="360"/>
       </w:pPr>
       <w:rPr>
-        <w:rFonts w:hint="default" w:ascii="Symbol" w:hAnsi="Symbol"/>
+        <w:rFonts w:ascii="Symbol" w:hAnsi="Symbol" w:hint="default"/>
         <w:sz w:val="20"/>
       </w:rPr>
     </w:lvl>
@@ -3741,89 +3682,89 @@
         <w:ind w:left="6480" w:hanging="360"/>
       </w:pPr>
       <w:rPr>
-        <w:rFonts w:hint="default" w:ascii="Symbol" w:hAnsi="Symbol"/>
+        <w:rFonts w:ascii="Symbol" w:hAnsi="Symbol" w:hint="default"/>
         <w:sz w:val="20"/>
       </w:rPr>
     </w:lvl>
   </w:abstractNum>
-  <w:num w:numId="23">
+  <w:num w:numId="1" w16cid:durableId="379327848">
+    <w:abstractNumId w:val="4"/>
+  </w:num>
+  <w:num w:numId="2" w16cid:durableId="1295715871">
+    <w:abstractNumId w:val="11"/>
+  </w:num>
+  <w:num w:numId="3" w16cid:durableId="162162275">
+    <w:abstractNumId w:val="6"/>
+  </w:num>
+  <w:num w:numId="4" w16cid:durableId="1228347202">
+    <w:abstractNumId w:val="15"/>
+  </w:num>
+  <w:num w:numId="5" w16cid:durableId="948589361">
+    <w:abstractNumId w:val="13"/>
+  </w:num>
+  <w:num w:numId="6" w16cid:durableId="1635982568">
+    <w:abstractNumId w:val="1"/>
+  </w:num>
+  <w:num w:numId="7" w16cid:durableId="804742499">
     <w:abstractNumId w:val="22"/>
   </w:num>
-  <w:num w:numId="22">
+  <w:num w:numId="8" w16cid:durableId="1139107260">
+    <w:abstractNumId w:val="19"/>
+  </w:num>
+  <w:num w:numId="9" w16cid:durableId="1815440287">
     <w:abstractNumId w:val="21"/>
   </w:num>
-  <w:num w:numId="1" w16cid:durableId="162162275">
+  <w:num w:numId="10" w16cid:durableId="822821174">
+    <w:abstractNumId w:val="2"/>
+  </w:num>
+  <w:num w:numId="11" w16cid:durableId="68577816">
+    <w:abstractNumId w:val="16"/>
+  </w:num>
+  <w:num w:numId="12" w16cid:durableId="1088503206">
+    <w:abstractNumId w:val="0"/>
+  </w:num>
+  <w:num w:numId="13" w16cid:durableId="915627287">
+    <w:abstractNumId w:val="12"/>
+  </w:num>
+  <w:num w:numId="14" w16cid:durableId="933784972">
     <w:abstractNumId w:val="5"/>
   </w:num>
-  <w:num w:numId="2" w16cid:durableId="1228347202">
-    <w:abstractNumId w:val="13"/>
+  <w:num w:numId="15" w16cid:durableId="815028944">
+    <w:abstractNumId w:val="10"/>
   </w:num>
-  <w:num w:numId="3" w16cid:durableId="948589361">
-    <w:abstractNumId w:val="11"/>
+  <w:num w:numId="16" w16cid:durableId="1720859261">
+    <w:abstractNumId w:val="18"/>
   </w:num>
-  <w:num w:numId="4" w16cid:durableId="1635982568">
-    <w:abstractNumId w:val="1"/>
+  <w:num w:numId="17" w16cid:durableId="1760633732">
+    <w:abstractNumId w:val="7"/>
   </w:num>
-  <w:num w:numId="5" w16cid:durableId="804742499">
-    <w:abstractNumId w:val="20"/>
-  </w:num>
-  <w:num w:numId="6" w16cid:durableId="1139107260">
+  <w:num w:numId="18" w16cid:durableId="1810707717">
     <w:abstractNumId w:val="17"/>
   </w:num>
-  <w:num w:numId="7" w16cid:durableId="1815440287">
-    <w:abstractNumId w:val="19"/>
+  <w:num w:numId="19" w16cid:durableId="487937812">
+    <w:abstractNumId w:val="9"/>
   </w:num>
-  <w:num w:numId="8" w16cid:durableId="822821174">
-    <w:abstractNumId w:val="2"/>
+  <w:num w:numId="20" w16cid:durableId="430975878">
+    <w:abstractNumId w:val="8"/>
   </w:num>
-  <w:num w:numId="9" w16cid:durableId="68577816">
+  <w:num w:numId="21" w16cid:durableId="1422679536">
     <w:abstractNumId w:val="14"/>
   </w:num>
-  <w:num w:numId="10" w16cid:durableId="1088503206">
-    <w:abstractNumId w:val="0"/>
-  </w:num>
-  <w:num w:numId="11" w16cid:durableId="915627287">
-    <w:abstractNumId w:val="10"/>
-  </w:num>
-  <w:num w:numId="12" w16cid:durableId="933784972">
-    <w:abstractNumId w:val="4"/>
-  </w:num>
-  <w:num w:numId="13" w16cid:durableId="815028944">
-    <w:abstractNumId w:val="9"/>
-  </w:num>
-  <w:num w:numId="14" w16cid:durableId="1720859261">
-    <w:abstractNumId w:val="16"/>
-  </w:num>
-  <w:num w:numId="15" w16cid:durableId="1760633732">
-    <w:abstractNumId w:val="6"/>
-  </w:num>
-  <w:num w:numId="16" w16cid:durableId="1810707717">
-    <w:abstractNumId w:val="15"/>
-  </w:num>
-  <w:num w:numId="17" w16cid:durableId="487937812">
-    <w:abstractNumId w:val="8"/>
-  </w:num>
-  <w:num w:numId="18" w16cid:durableId="430975878">
-    <w:abstractNumId w:val="7"/>
-  </w:num>
-  <w:num w:numId="19" w16cid:durableId="1422679536">
-    <w:abstractNumId w:val="12"/>
-  </w:num>
-  <w:num w:numId="20" w16cid:durableId="96759414">
+  <w:num w:numId="22" w16cid:durableId="96759414">
     <w:abstractNumId w:val="3"/>
   </w:num>
-  <w:num w:numId="21" w16cid:durableId="1696534504">
-    <w:abstractNumId w:val="18"/>
+  <w:num w:numId="23" w16cid:durableId="1696534504">
+    <w:abstractNumId w:val="20"/>
   </w:num>
 </w:numbering>
 </file>
 
 <file path=word/styles.xml><?xml version="1.0" encoding="utf-8"?>
-<w:styles xmlns:wp14="http://schemas.microsoft.com/office/word/2010/wordprocessingDrawing" xmlns:mc="http://schemas.openxmlformats.org/markup-compatibility/2006" xmlns:r="http://schemas.openxmlformats.org/officeDocument/2006/relationships" xmlns:w="http://schemas.openxmlformats.org/wordprocessingml/2006/main" xmlns:w14="http://schemas.microsoft.com/office/word/2010/wordml" xmlns:w15="http://schemas.microsoft.com/office/word/2012/wordml" xmlns:w16cex="http://schemas.microsoft.com/office/word/2018/wordml/cex" xmlns:w16cid="http://schemas.microsoft.com/office/word/2016/wordml/cid" xmlns:w16="http://schemas.microsoft.com/office/word/2018/wordml" xmlns:w16du="http://schemas.microsoft.com/office/word/2023/wordml/word16du" xmlns:w16sdtdh="http://schemas.microsoft.com/office/word/2020/wordml/sdtdatahash" xmlns:w16sdtfl="http://schemas.microsoft.com/office/word/2024/wordml/sdtformatlock" xmlns:w16se="http://schemas.microsoft.com/office/word/2015/wordml/symex" mc:Ignorable="w14 w15 w16se w16cid w16 w16cex w16sdtdh w16sdtfl w16du wp14">
+<w:styles xmlns:mc="http://schemas.openxmlformats.org/markup-compatibility/2006" xmlns:r="http://schemas.openxmlformats.org/officeDocument/2006/relationships" xmlns:w="http://schemas.openxmlformats.org/wordprocessingml/2006/main" xmlns:w14="http://schemas.microsoft.com/office/word/2010/wordml" xmlns:w15="http://schemas.microsoft.com/office/word/2012/wordml" xmlns:w16cex="http://schemas.microsoft.com/office/word/2018/wordml/cex" xmlns:w16cid="http://schemas.microsoft.com/office/word/2016/wordml/cid" xmlns:w16="http://schemas.microsoft.com/office/word/2018/wordml" xmlns:w16du="http://schemas.microsoft.com/office/word/2023/wordml/word16du" xmlns:w16sdtdh="http://schemas.microsoft.com/office/word/2020/wordml/sdtdatahash" xmlns:w16sdtfl="http://schemas.microsoft.com/office/word/2024/wordml/sdtformatlock" xmlns:w16se="http://schemas.microsoft.com/office/word/2015/wordml/symex" mc:Ignorable="w14 w15 w16se w16cid w16 w16cex w16sdtdh w16sdtfl w16du">
   <w:docDefaults>
     <w:rPrDefault>
       <w:rPr>
-        <w:rFonts w:asciiTheme="minorHAnsi" w:hAnsiTheme="minorHAnsi" w:eastAsiaTheme="minorHAnsi" w:cstheme="minorBidi"/>
+        <w:rFonts w:asciiTheme="minorHAnsi" w:eastAsiaTheme="minorHAnsi" w:hAnsiTheme="minorHAnsi" w:cstheme="minorBidi"/>
         <w:kern w:val="2"/>
         <w:sz w:val="22"/>
         <w:szCs w:val="22"/>
@@ -3840,14 +3781,14 @@
   <w:latentStyles w:defLockedState="0" w:defUIPriority="99" w:defSemiHidden="0" w:defUnhideWhenUsed="0" w:defQFormat="0" w:count="376">
     <w:lsdException w:name="Normal" w:uiPriority="0" w:qFormat="1"/>
     <w:lsdException w:name="heading 1" w:uiPriority="9" w:qFormat="1"/>
-    <w:lsdException w:name="heading 2" w:uiPriority="9" w:semiHidden="1" w:unhideWhenUsed="1" w:qFormat="1"/>
-    <w:lsdException w:name="heading 3" w:uiPriority="9" w:semiHidden="1" w:unhideWhenUsed="1" w:qFormat="1"/>
-    <w:lsdException w:name="heading 4" w:uiPriority="9" w:semiHidden="1" w:unhideWhenUsed="1" w:qFormat="1"/>
-    <w:lsdException w:name="heading 5" w:uiPriority="9" w:semiHidden="1" w:unhideWhenUsed="1" w:qFormat="1"/>
-    <w:lsdException w:name="heading 6" w:uiPriority="9" w:semiHidden="1" w:unhideWhenUsed="1" w:qFormat="1"/>
-    <w:lsdException w:name="heading 7" w:uiPriority="9" w:semiHidden="1" w:unhideWhenUsed="1" w:qFormat="1"/>
-    <w:lsdException w:name="heading 8" w:uiPriority="9" w:semiHidden="1" w:unhideWhenUsed="1" w:qFormat="1"/>
-    <w:lsdException w:name="heading 9" w:uiPriority="9" w:semiHidden="1" w:unhideWhenUsed="1" w:qFormat="1"/>
+    <w:lsdException w:name="heading 2" w:semiHidden="1" w:uiPriority="9" w:unhideWhenUsed="1" w:qFormat="1"/>
+    <w:lsdException w:name="heading 3" w:semiHidden="1" w:uiPriority="9" w:unhideWhenUsed="1" w:qFormat="1"/>
+    <w:lsdException w:name="heading 4" w:semiHidden="1" w:uiPriority="9" w:unhideWhenUsed="1" w:qFormat="1"/>
+    <w:lsdException w:name="heading 5" w:semiHidden="1" w:uiPriority="9" w:unhideWhenUsed="1" w:qFormat="1"/>
+    <w:lsdException w:name="heading 6" w:semiHidden="1" w:uiPriority="9" w:unhideWhenUsed="1" w:qFormat="1"/>
+    <w:lsdException w:name="heading 7" w:semiHidden="1" w:uiPriority="9" w:unhideWhenUsed="1" w:qFormat="1"/>
+    <w:lsdException w:name="heading 8" w:semiHidden="1" w:uiPriority="9" w:unhideWhenUsed="1" w:qFormat="1"/>
+    <w:lsdException w:name="heading 9" w:semiHidden="1" w:uiPriority="9" w:unhideWhenUsed="1" w:qFormat="1"/>
     <w:lsdException w:name="index 1" w:semiHidden="1" w:unhideWhenUsed="1"/>
     <w:lsdException w:name="index 2" w:semiHidden="1" w:unhideWhenUsed="1"/>
     <w:lsdException w:name="index 3" w:semiHidden="1" w:unhideWhenUsed="1"/>
@@ -3857,22 +3798,22 @@
     <w:lsdException w:name="index 7" w:semiHidden="1" w:unhideWhenUsed="1"/>
     <w:lsdException w:name="index 8" w:semiHidden="1" w:unhideWhenUsed="1"/>
     <w:lsdException w:name="index 9" w:semiHidden="1" w:unhideWhenUsed="1"/>
-    <w:lsdException w:name="toc 1" w:uiPriority="39" w:semiHidden="1" w:unhideWhenUsed="1"/>
-    <w:lsdException w:name="toc 2" w:uiPriority="39" w:semiHidden="1" w:unhideWhenUsed="1"/>
-    <w:lsdException w:name="toc 3" w:uiPriority="39" w:semiHidden="1" w:unhideWhenUsed="1"/>
-    <w:lsdException w:name="toc 4" w:uiPriority="39" w:semiHidden="1" w:unhideWhenUsed="1"/>
-    <w:lsdException w:name="toc 5" w:uiPriority="39" w:semiHidden="1" w:unhideWhenUsed="1"/>
-    <w:lsdException w:name="toc 6" w:uiPriority="39" w:semiHidden="1" w:unhideWhenUsed="1"/>
-    <w:lsdException w:name="toc 7" w:uiPriority="39" w:semiHidden="1" w:unhideWhenUsed="1"/>
-    <w:lsdException w:name="toc 8" w:uiPriority="39" w:semiHidden="1" w:unhideWhenUsed="1"/>
-    <w:lsdException w:name="toc 9" w:uiPriority="39" w:semiHidden="1" w:unhideWhenUsed="1"/>
+    <w:lsdException w:name="toc 1" w:semiHidden="1" w:uiPriority="39" w:unhideWhenUsed="1"/>
+    <w:lsdException w:name="toc 2" w:semiHidden="1" w:uiPriority="39" w:unhideWhenUsed="1"/>
+    <w:lsdException w:name="toc 3" w:semiHidden="1" w:uiPriority="39" w:unhideWhenUsed="1"/>
+    <w:lsdException w:name="toc 4" w:semiHidden="1" w:uiPriority="39" w:unhideWhenUsed="1"/>
+    <w:lsdException w:name="toc 5" w:semiHidden="1" w:uiPriority="39" w:unhideWhenUsed="1"/>
+    <w:lsdException w:name="toc 6" w:semiHidden="1" w:uiPriority="39" w:unhideWhenUsed="1"/>
+    <w:lsdException w:name="toc 7" w:semiHidden="1" w:uiPriority="39" w:unhideWhenUsed="1"/>
+    <w:lsdException w:name="toc 8" w:semiHidden="1" w:uiPriority="39" w:unhideWhenUsed="1"/>
+    <w:lsdException w:name="toc 9" w:semiHidden="1" w:uiPriority="39" w:unhideWhenUsed="1"/>
     <w:lsdException w:name="Normal Indent" w:semiHidden="1" w:unhideWhenUsed="1"/>
     <w:lsdException w:name="footnote text" w:semiHidden="1" w:unhideWhenUsed="1"/>
     <w:lsdException w:name="annotation text" w:semiHidden="1" w:unhideWhenUsed="1"/>
     <w:lsdException w:name="header" w:semiHidden="1" w:unhideWhenUsed="1"/>
     <w:lsdException w:name="footer" w:semiHidden="1" w:unhideWhenUsed="1"/>
     <w:lsdException w:name="index heading" w:semiHidden="1" w:unhideWhenUsed="1"/>
-    <w:lsdException w:name="caption" w:uiPriority="35" w:semiHidden="1" w:unhideWhenUsed="1" w:qFormat="1"/>
+    <w:lsdException w:name="caption" w:semiHidden="1" w:uiPriority="35" w:unhideWhenUsed="1" w:qFormat="1"/>
     <w:lsdException w:name="table of figures" w:semiHidden="1" w:unhideWhenUsed="1"/>
     <w:lsdException w:name="envelope address" w:semiHidden="1" w:unhideWhenUsed="1"/>
     <w:lsdException w:name="envelope return" w:semiHidden="1" w:unhideWhenUsed="1"/>
@@ -3903,7 +3844,7 @@
     <w:lsdException w:name="Title" w:uiPriority="10" w:qFormat="1"/>
     <w:lsdException w:name="Closing" w:semiHidden="1" w:unhideWhenUsed="1"/>
     <w:lsdException w:name="Signature" w:semiHidden="1" w:unhideWhenUsed="1"/>
-    <w:lsdException w:name="Default Paragraph Font" w:uiPriority="1" w:semiHidden="1" w:unhideWhenUsed="1"/>
+    <w:lsdException w:name="Default Paragraph Font" w:semiHidden="1" w:uiPriority="1" w:unhideWhenUsed="1"/>
     <w:lsdException w:name="Body Text" w:semiHidden="1" w:unhideWhenUsed="1"/>
     <w:lsdException w:name="Body Text Indent" w:semiHidden="1" w:unhideWhenUsed="1"/>
     <w:lsdException w:name="List Continue" w:semiHidden="1" w:unhideWhenUsed="1"/>
@@ -4103,8 +4044,8 @@
     <w:lsdException w:name="Subtle Reference" w:uiPriority="31" w:qFormat="1"/>
     <w:lsdException w:name="Intense Reference" w:uiPriority="32" w:qFormat="1"/>
     <w:lsdException w:name="Book Title" w:uiPriority="33" w:qFormat="1"/>
-    <w:lsdException w:name="Bibliography" w:uiPriority="37" w:semiHidden="1" w:unhideWhenUsed="1"/>
-    <w:lsdException w:name="TOC Heading" w:uiPriority="39" w:semiHidden="1" w:unhideWhenUsed="1" w:qFormat="1"/>
+    <w:lsdException w:name="Bibliography" w:semiHidden="1" w:uiPriority="37" w:unhideWhenUsed="1"/>
+    <w:lsdException w:name="TOC Heading" w:semiHidden="1" w:uiPriority="39" w:unhideWhenUsed="1" w:qFormat="1"/>
     <w:lsdException w:name="Plain Table 1" w:uiPriority="41"/>
     <w:lsdException w:name="Plain Table 2" w:uiPriority="42"/>
     <w:lsdException w:name="Plain Table 3" w:uiPriority="43"/>
@@ -4215,7 +4156,7 @@
     <w:lsdException w:name="Unresolved Mention" w:semiHidden="1" w:unhideWhenUsed="1"/>
     <w:lsdException w:name="Smart Link" w:semiHidden="1" w:unhideWhenUsed="1"/>
   </w:latentStyles>
-  <w:style w:type="paragraph" w:styleId="Normal" w:default="1">
+  <w:style w:type="paragraph" w:default="1" w:styleId="Normal">
     <w:name w:val="Normal"/>
     <w:qFormat/>
     <w:rsid w:val="00CD2946"/>
@@ -4235,7 +4176,7 @@
       <w:outlineLvl w:val="0"/>
     </w:pPr>
     <w:rPr>
-      <w:rFonts w:asciiTheme="majorHAnsi" w:hAnsiTheme="majorHAnsi" w:eastAsiaTheme="majorEastAsia" w:cstheme="majorBidi"/>
+      <w:rFonts w:asciiTheme="majorHAnsi" w:eastAsiaTheme="majorEastAsia" w:hAnsiTheme="majorHAnsi" w:cstheme="majorBidi"/>
       <w:color w:val="2E74B5" w:themeColor="accent1" w:themeShade="BF"/>
       <w:sz w:val="40"/>
       <w:szCs w:val="40"/>
@@ -4258,7 +4199,7 @@
       <w:outlineLvl w:val="1"/>
     </w:pPr>
     <w:rPr>
-      <w:rFonts w:asciiTheme="majorHAnsi" w:hAnsiTheme="majorHAnsi" w:eastAsiaTheme="majorEastAsia" w:cstheme="majorBidi"/>
+      <w:rFonts w:asciiTheme="majorHAnsi" w:eastAsiaTheme="majorEastAsia" w:hAnsiTheme="majorHAnsi" w:cstheme="majorBidi"/>
       <w:color w:val="2E74B5" w:themeColor="accent1" w:themeShade="BF"/>
       <w:sz w:val="32"/>
       <w:szCs w:val="32"/>
@@ -4419,13 +4360,13 @@
       <w:color w:val="272727" w:themeColor="text1" w:themeTint="D8"/>
     </w:rPr>
   </w:style>
-  <w:style w:type="character" w:styleId="DefaultParagraphFont" w:default="1">
+  <w:style w:type="character" w:default="1" w:styleId="DefaultParagraphFont">
     <w:name w:val="Default Paragraph Font"/>
     <w:uiPriority w:val="1"/>
     <w:semiHidden/>
     <w:unhideWhenUsed/>
   </w:style>
-  <w:style w:type="table" w:styleId="TableNormal" w:default="1">
+  <w:style w:type="table" w:default="1" w:styleId="TableNormal">
     <w:name w:val="Normal Table"/>
     <w:uiPriority w:val="99"/>
     <w:semiHidden/>
@@ -4440,26 +4381,26 @@
       </w:tblCellMar>
     </w:tblPr>
   </w:style>
-  <w:style w:type="numbering" w:styleId="NoList" w:default="1">
+  <w:style w:type="numbering" w:default="1" w:styleId="NoList">
     <w:name w:val="No List"/>
     <w:uiPriority w:val="99"/>
     <w:semiHidden/>
     <w:unhideWhenUsed/>
   </w:style>
-  <w:style w:type="character" w:styleId="Heading1Char" w:customStyle="1">
+  <w:style w:type="character" w:customStyle="1" w:styleId="Heading1Char">
     <w:name w:val="Heading 1 Char"/>
     <w:basedOn w:val="DefaultParagraphFont"/>
     <w:link w:val="Heading1"/>
     <w:uiPriority w:val="9"/>
     <w:rsid w:val="00CD2946"/>
     <w:rPr>
-      <w:rFonts w:asciiTheme="majorHAnsi" w:hAnsiTheme="majorHAnsi" w:eastAsiaTheme="majorEastAsia" w:cstheme="majorBidi"/>
+      <w:rFonts w:asciiTheme="majorHAnsi" w:eastAsiaTheme="majorEastAsia" w:hAnsiTheme="majorHAnsi" w:cstheme="majorBidi"/>
       <w:color w:val="2E74B5" w:themeColor="accent1" w:themeShade="BF"/>
       <w:sz w:val="40"/>
       <w:szCs w:val="40"/>
     </w:rPr>
   </w:style>
-  <w:style w:type="character" w:styleId="Heading2Char" w:customStyle="1">
+  <w:style w:type="character" w:customStyle="1" w:styleId="Heading2Char">
     <w:name w:val="Heading 2 Char"/>
     <w:basedOn w:val="DefaultParagraphFont"/>
     <w:link w:val="Heading2"/>
@@ -4467,13 +4408,13 @@
     <w:semiHidden/>
     <w:rsid w:val="00CD2946"/>
     <w:rPr>
-      <w:rFonts w:asciiTheme="majorHAnsi" w:hAnsiTheme="majorHAnsi" w:eastAsiaTheme="majorEastAsia" w:cstheme="majorBidi"/>
+      <w:rFonts w:asciiTheme="majorHAnsi" w:eastAsiaTheme="majorEastAsia" w:hAnsiTheme="majorHAnsi" w:cstheme="majorBidi"/>
       <w:color w:val="2E74B5" w:themeColor="accent1" w:themeShade="BF"/>
       <w:sz w:val="32"/>
       <w:szCs w:val="32"/>
     </w:rPr>
   </w:style>
-  <w:style w:type="character" w:styleId="Heading3Char" w:customStyle="1">
+  <w:style w:type="character" w:customStyle="1" w:styleId="Heading3Char">
     <w:name w:val="Heading 3 Char"/>
     <w:basedOn w:val="DefaultParagraphFont"/>
     <w:link w:val="Heading3"/>
@@ -4487,7 +4428,7 @@
       <w:szCs w:val="28"/>
     </w:rPr>
   </w:style>
-  <w:style w:type="character" w:styleId="Heading4Char" w:customStyle="1">
+  <w:style w:type="character" w:customStyle="1" w:styleId="Heading4Char">
     <w:name w:val="Heading 4 Char"/>
     <w:basedOn w:val="DefaultParagraphFont"/>
     <w:link w:val="Heading4"/>
@@ -4501,7 +4442,7 @@
       <w:color w:val="2E74B5" w:themeColor="accent1" w:themeShade="BF"/>
     </w:rPr>
   </w:style>
-  <w:style w:type="character" w:styleId="Heading5Char" w:customStyle="1">
+  <w:style w:type="character" w:customStyle="1" w:styleId="Heading5Char">
     <w:name w:val="Heading 5 Char"/>
     <w:basedOn w:val="DefaultParagraphFont"/>
     <w:link w:val="Heading5"/>
@@ -4513,7 +4454,7 @@
       <w:color w:val="2E74B5" w:themeColor="accent1" w:themeShade="BF"/>
     </w:rPr>
   </w:style>
-  <w:style w:type="character" w:styleId="Heading6Char" w:customStyle="1">
+  <w:style w:type="character" w:customStyle="1" w:styleId="Heading6Char">
     <w:name w:val="Heading 6 Char"/>
     <w:basedOn w:val="DefaultParagraphFont"/>
     <w:link w:val="Heading6"/>
@@ -4527,7 +4468,7 @@
       <w:color w:val="595959" w:themeColor="text1" w:themeTint="A6"/>
     </w:rPr>
   </w:style>
-  <w:style w:type="character" w:styleId="Heading7Char" w:customStyle="1">
+  <w:style w:type="character" w:customStyle="1" w:styleId="Heading7Char">
     <w:name w:val="Heading 7 Char"/>
     <w:basedOn w:val="DefaultParagraphFont"/>
     <w:link w:val="Heading7"/>
@@ -4539,7 +4480,7 @@
       <w:color w:val="595959" w:themeColor="text1" w:themeTint="A6"/>
     </w:rPr>
   </w:style>
-  <w:style w:type="character" w:styleId="Heading8Char" w:customStyle="1">
+  <w:style w:type="character" w:customStyle="1" w:styleId="Heading8Char">
     <w:name w:val="Heading 8 Char"/>
     <w:basedOn w:val="DefaultParagraphFont"/>
     <w:link w:val="Heading8"/>
@@ -4553,7 +4494,7 @@
       <w:color w:val="272727" w:themeColor="text1" w:themeTint="D8"/>
     </w:rPr>
   </w:style>
-  <w:style w:type="character" w:styleId="Heading9Char" w:customStyle="1">
+  <w:style w:type="character" w:customStyle="1" w:styleId="Heading9Char">
     <w:name w:val="Heading 9 Char"/>
     <w:basedOn w:val="DefaultParagraphFont"/>
     <w:link w:val="Heading9"/>
@@ -4578,21 +4519,21 @@
       <w:contextualSpacing/>
     </w:pPr>
     <w:rPr>
-      <w:rFonts w:asciiTheme="majorHAnsi" w:hAnsiTheme="majorHAnsi" w:eastAsiaTheme="majorEastAsia" w:cstheme="majorBidi"/>
+      <w:rFonts w:asciiTheme="majorHAnsi" w:eastAsiaTheme="majorEastAsia" w:hAnsiTheme="majorHAnsi" w:cstheme="majorBidi"/>
       <w:spacing w:val="-10"/>
       <w:kern w:val="28"/>
       <w:sz w:val="56"/>
       <w:szCs w:val="56"/>
     </w:rPr>
   </w:style>
-  <w:style w:type="character" w:styleId="TitleChar" w:customStyle="1">
+  <w:style w:type="character" w:customStyle="1" w:styleId="TitleChar">
     <w:name w:val="Title Char"/>
     <w:basedOn w:val="DefaultParagraphFont"/>
     <w:link w:val="Title"/>
     <w:uiPriority w:val="10"/>
     <w:rsid w:val="00CD2946"/>
     <w:rPr>
-      <w:rFonts w:asciiTheme="majorHAnsi" w:hAnsiTheme="majorHAnsi" w:eastAsiaTheme="majorEastAsia" w:cstheme="majorBidi"/>
+      <w:rFonts w:asciiTheme="majorHAnsi" w:eastAsiaTheme="majorEastAsia" w:hAnsiTheme="majorHAnsi" w:cstheme="majorBidi"/>
       <w:spacing w:val="-10"/>
       <w:kern w:val="28"/>
       <w:sz w:val="56"/>
@@ -4620,7 +4561,7 @@
       <w:szCs w:val="28"/>
     </w:rPr>
   </w:style>
-  <w:style w:type="character" w:styleId="SubtitleChar" w:customStyle="1">
+  <w:style w:type="character" w:customStyle="1" w:styleId="SubtitleChar">
     <w:name w:val="Subtitle Char"/>
     <w:basedOn w:val="DefaultParagraphFont"/>
     <w:link w:val="Subtitle"/>
@@ -4652,7 +4593,7 @@
       <w:color w:val="404040" w:themeColor="text1" w:themeTint="BF"/>
     </w:rPr>
   </w:style>
-  <w:style w:type="character" w:styleId="QuoteChar" w:customStyle="1">
+  <w:style w:type="character" w:customStyle="1" w:styleId="QuoteChar">
     <w:name w:val="Quote Char"/>
     <w:basedOn w:val="DefaultParagraphFont"/>
     <w:link w:val="Quote"/>
@@ -4697,8 +4638,8 @@
     <w:rsid w:val="00CD2946"/>
     <w:pPr>
       <w:pBdr>
-        <w:top w:val="single" w:color="2E74B5" w:themeColor="accent1" w:themeShade="BF" w:sz="4" w:space="10"/>
-        <w:bottom w:val="single" w:color="2E74B5" w:themeColor="accent1" w:themeShade="BF" w:sz="4" w:space="10"/>
+        <w:top w:val="single" w:sz="4" w:space="10" w:color="2E74B5" w:themeColor="accent1" w:themeShade="BF"/>
+        <w:bottom w:val="single" w:sz="4" w:space="10" w:color="2E74B5" w:themeColor="accent1" w:themeShade="BF"/>
       </w:pBdr>
       <w:spacing w:before="360" w:after="360"/>
       <w:ind w:left="864" w:right="864"/>
@@ -4710,7 +4651,7 @@
       <w:color w:val="2E74B5" w:themeColor="accent1" w:themeShade="BF"/>
     </w:rPr>
   </w:style>
-  <w:style w:type="character" w:styleId="IntenseQuoteChar" w:customStyle="1">
+  <w:style w:type="character" w:customStyle="1" w:styleId="IntenseQuoteChar">
     <w:name w:val="Intense Quote Char"/>
     <w:basedOn w:val="DefaultParagraphFont"/>
     <w:link w:val="IntenseQuote"/>
@@ -5035,6 +4976,23 @@
 </file>
 
 <file path=customXml/item1.xml><?xml version="1.0" encoding="utf-8"?>
+<p:properties xmlns:p="http://schemas.microsoft.com/office/2006/metadata/properties" xmlns:xsi="http://www.w3.org/2001/XMLSchema-instance" xmlns:pc="http://schemas.microsoft.com/office/infopath/2007/PartnerControls">
+  <documentManagement>
+    <_activity xmlns="52b5c5f3-8b6f-4d9c-9bda-3243bb2aa8d1" xsi:nil="true"/>
+  </documentManagement>
+</p:properties>
+</file>
+
+<file path=customXml/item2.xml><?xml version="1.0" encoding="utf-8"?>
+<?mso-contentType ?>
+<FormTemplates xmlns="http://schemas.microsoft.com/sharepoint/v3/contenttype/forms">
+  <Display>DocumentLibraryForm</Display>
+  <Edit>DocumentLibraryForm</Edit>
+  <New>DocumentLibraryForm</New>
+</FormTemplates>
+</file>
+
+<file path=customXml/item3.xml><?xml version="1.0" encoding="utf-8"?>
 <ct:contentTypeSchema xmlns:ct="http://schemas.microsoft.com/office/2006/metadata/contentType" xmlns:ma="http://schemas.microsoft.com/office/2006/metadata/properties/metaAttributes" ct:_="" ma:_="" ma:contentTypeName="Document" ma:contentTypeID="0x010100E89BD2FF7241494A85A6AAA7AD9A58E4" ma:contentTypeVersion="15" ma:contentTypeDescription="Create a new document." ma:contentTypeScope="" ma:versionID="44caed7fdce8fb3cb1cb0bf8ade187ce">
   <xsd:schema xmlns:xsd="http://www.w3.org/2001/XMLSchema" xmlns:xs="http://www.w3.org/2001/XMLSchema" xmlns:p="http://schemas.microsoft.com/office/2006/metadata/properties" xmlns:ns3="52b5c5f3-8b6f-4d9c-9bda-3243bb2aa8d1" xmlns:ns4="aab36355-e6a5-4161-870e-c06e15086bce" targetNamespace="http://schemas.microsoft.com/office/2006/metadata/properties" ma:root="true" ma:fieldsID="67e6b409742ef55f7f1636ef054e23a0" ns3:_="" ns4:_="">
     <xsd:import namespace="52b5c5f3-8b6f-4d9c-9bda-3243bb2aa8d1"/>
@@ -5267,24 +5225,25 @@
 </ct:contentTypeSchema>
 </file>
 
-<file path=customXml/item2.xml><?xml version="1.0" encoding="utf-8"?>
-<?mso-contentType ?>
-<FormTemplates xmlns="http://schemas.microsoft.com/sharepoint/v3/contenttype/forms">
-  <Display>DocumentLibraryForm</Display>
-  <Edit>DocumentLibraryForm</Edit>
-  <New>DocumentLibraryForm</New>
-</FormTemplates>
+<file path=customXml/itemProps1.xml><?xml version="1.0" encoding="utf-8"?>
+<ds:datastoreItem xmlns:ds="http://schemas.openxmlformats.org/officeDocument/2006/customXml" ds:itemID="{FFE71814-EA2D-4F56-86CC-AA9905F9A549}">
+  <ds:schemaRefs>
+    <ds:schemaRef ds:uri="http://schemas.microsoft.com/office/2006/metadata/properties"/>
+    <ds:schemaRef ds:uri="http://schemas.microsoft.com/office/infopath/2007/PartnerControls"/>
+    <ds:schemaRef ds:uri="52b5c5f3-8b6f-4d9c-9bda-3243bb2aa8d1"/>
+  </ds:schemaRefs>
+</ds:datastoreItem>
 </file>
 
-<file path=customXml/item3.xml><?xml version="1.0" encoding="utf-8"?>
-<p:properties xmlns:p="http://schemas.microsoft.com/office/2006/metadata/properties" xmlns:xsi="http://www.w3.org/2001/XMLSchema-instance" xmlns:pc="http://schemas.microsoft.com/office/infopath/2007/PartnerControls">
-  <documentManagement>
-    <_activity xmlns="52b5c5f3-8b6f-4d9c-9bda-3243bb2aa8d1" xsi:nil="true"/>
-  </documentManagement>
-</p:properties>
+<file path=customXml/itemProps2.xml><?xml version="1.0" encoding="utf-8"?>
+<ds:datastoreItem xmlns:ds="http://schemas.openxmlformats.org/officeDocument/2006/customXml" ds:itemID="{3D5E8228-0A66-4C4B-8E69-DE3731C53AD1}">
+  <ds:schemaRefs>
+    <ds:schemaRef ds:uri="http://schemas.microsoft.com/sharepoint/v3/contenttype/forms"/>
+  </ds:schemaRefs>
+</ds:datastoreItem>
 </file>
 
-<file path=customXml/itemProps1.xml><?xml version="1.0" encoding="utf-8"?>
+<file path=customXml/itemProps3.xml><?xml version="1.0" encoding="utf-8"?>
 <ds:datastoreItem xmlns:ds="http://schemas.openxmlformats.org/officeDocument/2006/customXml" ds:itemID="{A0C399D9-0963-4355-AC36-663A2B8C5DE9}">
   <ds:schemaRefs>
     <ds:schemaRef ds:uri="http://schemas.microsoft.com/office/2006/metadata/contentType"/>
@@ -5301,29 +5260,4 @@
     <ds:schemaRef ds:uri="http://schemas.microsoft.com/internal/obd"/>
   </ds:schemaRefs>
 </ds:datastoreItem>
-</file>
-
-<file path=customXml/itemProps2.xml><?xml version="1.0" encoding="utf-8"?>
-<ds:datastoreItem xmlns:ds="http://schemas.openxmlformats.org/officeDocument/2006/customXml" ds:itemID="{3D5E8228-0A66-4C4B-8E69-DE3731C53AD1}">
-  <ds:schemaRefs>
-    <ds:schemaRef ds:uri="http://schemas.microsoft.com/sharepoint/v3/contenttype/forms"/>
-  </ds:schemaRefs>
-</ds:datastoreItem>
-</file>
-
-<file path=customXml/itemProps3.xml><?xml version="1.0" encoding="utf-8"?>
-<ds:datastoreItem xmlns:ds="http://schemas.openxmlformats.org/officeDocument/2006/customXml" ds:itemID="{FFE71814-EA2D-4F56-86CC-AA9905F9A549}">
-  <ds:schemaRefs>
-    <ds:schemaRef ds:uri="http://purl.org/dc/dcmitype/"/>
-    <ds:schemaRef ds:uri="http://schemas.microsoft.com/office/2006/metadata/properties"/>
-    <ds:schemaRef ds:uri="http://schemas.openxmlformats.org/package/2006/metadata/core-properties"/>
-    <ds:schemaRef ds:uri="52b5c5f3-8b6f-4d9c-9bda-3243bb2aa8d1"/>
-    <ds:schemaRef ds:uri="http://schemas.microsoft.com/office/2006/documentManagement/types"/>
-    <ds:schemaRef ds:uri="http://schemas.microsoft.com/office/infopath/2007/PartnerControls"/>
-    <ds:schemaRef ds:uri="http://purl.org/dc/elements/1.1/"/>
-    <ds:schemaRef ds:uri="aab36355-e6a5-4161-870e-c06e15086bce"/>
-    <ds:schemaRef ds:uri="http://www.w3.org/XML/1998/namespace"/>
-    <ds:schemaRef ds:uri="http://purl.org/dc/terms/"/>
-  </ds:schemaRefs>
-</ds:datastoreItem>
 </file>
</xml_diff>